<commit_message>
Adding 3DSecure Integration and improving transactions table
</commit_message>
<xml_diff>
--- a/Documentacion/Manual de uso.docx
+++ b/Documentacion/Manual de uso.docx
@@ -32,7 +32,6 @@
           <w:szCs w:val="144"/>
         </w:rPr>
       </w:pPr>
-      <w:proofErr w:type="spellStart"/>
       <w:r>
         <w:rPr>
           <w:b/>
@@ -40,17 +39,7 @@
           <w:sz w:val="144"/>
           <w:szCs w:val="144"/>
         </w:rPr>
-        <w:t>Stripe</w:t>
-      </w:r>
-      <w:proofErr w:type="spellEnd"/>
-      <w:r>
-        <w:rPr>
-          <w:b/>
-          <w:bCs/>
-          <w:sz w:val="144"/>
-          <w:szCs w:val="144"/>
-        </w:rPr>
-        <w:t xml:space="preserve"> App</w:t>
+        <w:t>Stripe App</w:t>
       </w:r>
     </w:p>
     <w:p>
@@ -103,6 +92,15 @@
     </w:p>
     <w:sdt>
       <w:sdtPr>
+        <w:rPr>
+          <w:rFonts w:asciiTheme="minorHAnsi" w:eastAsiaTheme="minorHAnsi" w:hAnsiTheme="minorHAnsi" w:cstheme="minorBidi"/>
+          <w:color w:val="auto"/>
+          <w:kern w:val="2"/>
+          <w:sz w:val="22"/>
+          <w:szCs w:val="22"/>
+          <w:lang w:eastAsia="en-US"/>
+          <w14:ligatures w14:val="standardContextual"/>
+        </w:rPr>
         <w:id w:val="-1962951000"/>
         <w:docPartObj>
           <w:docPartGallery w:val="Table of Contents"/>
@@ -111,15 +109,8 @@
       </w:sdtPr>
       <w:sdtEndPr>
         <w:rPr>
-          <w:rFonts w:asciiTheme="minorHAnsi" w:eastAsiaTheme="minorHAnsi" w:hAnsiTheme="minorHAnsi" w:cstheme="minorBidi"/>
-          <w:b/>
-          <w:bCs/>
-          <w:color w:val="auto"/>
-          <w:kern w:val="2"/>
-          <w:sz w:val="22"/>
-          <w:szCs w:val="22"/>
-          <w:lang w:eastAsia="en-US"/>
-          <w14:ligatures w14:val="standardContextual"/>
+          <w:b/>
+          <w:bCs/>
         </w:rPr>
       </w:sdtEndPr>
       <w:sdtContent>
@@ -494,50 +485,16 @@
       <w:r>
         <w:t xml:space="preserve">Proyecto que permite la integración de la plataforma de pagos </w:t>
       </w:r>
-      <w:hyperlink r:id="rId6" w:history="1">
-        <w:proofErr w:type="spellStart"/>
+      <w:hyperlink r:id="rId7" w:history="1">
         <w:r>
           <w:rPr>
             <w:rStyle w:val="Hipervnculo"/>
           </w:rPr>
           <w:t>Stripe</w:t>
         </w:r>
-        <w:proofErr w:type="spellEnd"/>
       </w:hyperlink>
       <w:r>
-        <w:t xml:space="preserve"> en una aplicación web hecha con Laravel como </w:t>
-      </w:r>
-      <w:proofErr w:type="spellStart"/>
-      <w:r>
-        <w:t>framework</w:t>
-      </w:r>
-      <w:proofErr w:type="spellEnd"/>
-      <w:r>
-        <w:t xml:space="preserve"> del </w:t>
-      </w:r>
-      <w:proofErr w:type="spellStart"/>
-      <w:r>
-        <w:t>backend</w:t>
-      </w:r>
-      <w:proofErr w:type="spellEnd"/>
-      <w:r>
-        <w:t xml:space="preserve"> y </w:t>
-      </w:r>
-      <w:proofErr w:type="spellStart"/>
-      <w:r>
-        <w:t>React</w:t>
-      </w:r>
-      <w:proofErr w:type="spellEnd"/>
-      <w:r>
-        <w:t xml:space="preserve"> en el </w:t>
-      </w:r>
-      <w:proofErr w:type="spellStart"/>
-      <w:r>
-        <w:t>frontend</w:t>
-      </w:r>
-      <w:proofErr w:type="spellEnd"/>
-      <w:r>
-        <w:t>.</w:t>
+        <w:t xml:space="preserve"> en una aplicación web hecha con Laravel como framework del backend y React en el frontend.</w:t>
       </w:r>
     </w:p>
     <w:p>
@@ -561,15 +518,10 @@
       </w:r>
     </w:p>
     <w:p>
-      <w:proofErr w:type="spellStart"/>
-      <w:r>
-        <w:t>Fontend</w:t>
-      </w:r>
-      <w:proofErr w:type="spellEnd"/>
-      <w:r>
-        <w:t xml:space="preserve">: </w:t>
-      </w:r>
-      <w:hyperlink r:id="rId7" w:history="1">
+      <w:r>
+        <w:t xml:space="preserve">Fontend: </w:t>
+      </w:r>
+      <w:hyperlink r:id="rId8" w:history="1">
         <w:r>
           <w:rPr>
             <w:rStyle w:val="Hipervnculo"/>
@@ -579,15 +531,10 @@
       </w:hyperlink>
     </w:p>
     <w:p>
-      <w:proofErr w:type="spellStart"/>
-      <w:r>
-        <w:t>Backend</w:t>
-      </w:r>
-      <w:proofErr w:type="spellEnd"/>
-      <w:r>
-        <w:t xml:space="preserve">: </w:t>
-      </w:r>
-      <w:hyperlink r:id="rId8" w:history="1">
+      <w:r>
+        <w:t xml:space="preserve">Backend: </w:t>
+      </w:r>
+      <w:hyperlink r:id="rId9" w:history="1">
         <w:r>
           <w:rPr>
             <w:rStyle w:val="Hipervnculo"/>
@@ -598,19 +545,11 @@
     </w:p>
     <w:p>
       <w:r>
-        <w:t xml:space="preserve">El código fuente del proyecto está disponible en </w:t>
-      </w:r>
-      <w:proofErr w:type="spellStart"/>
-      <w:r>
-        <w:t>Github</w:t>
-      </w:r>
-      <w:proofErr w:type="spellEnd"/>
-      <w:r>
-        <w:t xml:space="preserve"> a través del repositorio de código:</w:t>
-      </w:r>
-    </w:p>
-    <w:p>
-      <w:hyperlink r:id="rId9" w:history="1">
+        <w:t>El código fuente del proyecto está disponible en Github a través del repositorio de código:</w:t>
+      </w:r>
+    </w:p>
+    <w:p>
+      <w:hyperlink r:id="rId10" w:history="1">
         <w:r>
           <w:rPr>
             <w:rStyle w:val="Hipervnculo"/>
@@ -644,72 +583,28 @@
     </w:p>
     <w:p>
       <w:r>
-        <w:t xml:space="preserve">2.- Instalar las </w:t>
-      </w:r>
-      <w:proofErr w:type="spellStart"/>
-      <w:r>
-        <w:t>depencias</w:t>
-      </w:r>
-      <w:proofErr w:type="spellEnd"/>
-      <w:r>
-        <w:t xml:space="preserve"> del </w:t>
-      </w:r>
-      <w:proofErr w:type="spellStart"/>
-      <w:r>
-        <w:t>backend</w:t>
-      </w:r>
-      <w:proofErr w:type="spellEnd"/>
-      <w:r>
-        <w:t xml:space="preserve"> ejecutando desde esta carpeta el comando </w:t>
-      </w:r>
-      <w:proofErr w:type="spellStart"/>
-      <w:r>
-        <w:rPr>
-          <w:b/>
-          <w:bCs/>
-        </w:rPr>
-        <w:t>composer</w:t>
-      </w:r>
-      <w:proofErr w:type="spellEnd"/>
-      <w:r>
-        <w:rPr>
-          <w:b/>
-          <w:bCs/>
-        </w:rPr>
+        <w:t xml:space="preserve">2.- Instalar las depencias del backend ejecutando desde esta carpeta el comando </w:t>
+      </w:r>
+      <w:r>
+        <w:rPr>
+          <w:b/>
+          <w:bCs/>
+        </w:rPr>
+        <w:t>composer install</w:t>
+      </w:r>
+      <w:r>
+        <w:t xml:space="preserve">(para ejecutarlo en Windows hubo que agregar los dll de la librería </w:t>
+      </w:r>
+      <w:r>
+        <w:t>I</w:t>
+      </w:r>
+      <w:r>
+        <w:t>magick</w:t>
+      </w:r>
+      <w:r>
         <w:t xml:space="preserve"> </w:t>
       </w:r>
-      <w:proofErr w:type="spellStart"/>
-      <w:r>
-        <w:rPr>
-          <w:b/>
-          <w:bCs/>
-        </w:rPr>
-        <w:t>install</w:t>
-      </w:r>
-      <w:proofErr w:type="spellEnd"/>
-      <w:r>
-        <w:t xml:space="preserve">(para ejecutarlo en Windows hubo que agregar los </w:t>
-      </w:r>
-      <w:proofErr w:type="spellStart"/>
-      <w:r>
-        <w:t>dll</w:t>
-      </w:r>
-      <w:proofErr w:type="spellEnd"/>
-      <w:r>
-        <w:t xml:space="preserve"> de la librería </w:t>
-      </w:r>
-      <w:proofErr w:type="spellStart"/>
-      <w:r>
-        <w:t>I</w:t>
-      </w:r>
-      <w:r>
-        <w:t>magick</w:t>
-      </w:r>
-      <w:proofErr w:type="spellEnd"/>
-      <w:r>
-        <w:t xml:space="preserve"> </w:t>
-      </w:r>
-      <w:hyperlink r:id="rId10" w:history="1">
+      <w:hyperlink r:id="rId11" w:history="1">
         <w:r>
           <w:rPr>
             <w:rStyle w:val="Hipervnculo"/>
@@ -723,15 +618,53 @@
       <w:r>
         <w:t xml:space="preserve">) y las dependencias del frontal ejecutando desde esta carpeta el comando </w:t>
       </w:r>
-      <w:proofErr w:type="spellStart"/>
-      <w:r>
-        <w:rPr>
-          <w:b/>
-          <w:bCs/>
-        </w:rPr>
-        <w:t>npm</w:t>
-      </w:r>
-      <w:proofErr w:type="spellEnd"/>
+      <w:r>
+        <w:rPr>
+          <w:b/>
+          <w:bCs/>
+        </w:rPr>
+        <w:t>npm install</w:t>
+      </w:r>
+      <w:r>
+        <w:t>.</w:t>
+      </w:r>
+    </w:p>
+    <w:p>
+      <w:r>
+        <w:t xml:space="preserve">3.- Configuraremos el archivo .env del backend para agregar las credenciales de la base de datos y ejecutaremos las migraciones con el comando </w:t>
+      </w:r>
+      <w:r>
+        <w:rPr>
+          <w:b/>
+          <w:bCs/>
+        </w:rPr>
+        <w:t>php artisan migrate</w:t>
+      </w:r>
+      <w:r>
+        <w:t>.</w:t>
+      </w:r>
+    </w:p>
+    <w:p>
+      <w:r>
+        <w:t xml:space="preserve">4.- Para lanzar el api ejecutaremos el comando </w:t>
+      </w:r>
+      <w:r>
+        <w:rPr>
+          <w:b/>
+          <w:bCs/>
+        </w:rPr>
+        <w:t>php artisan serve</w:t>
+      </w:r>
+      <w:r>
+        <w:t xml:space="preserve">, seguidamente necesitamos ejecutar la cola en la que se encolan los eventos de Stripe con el comando </w:t>
+      </w:r>
+      <w:r>
+        <w:rPr>
+          <w:b/>
+          <w:bCs/>
+        </w:rPr>
+        <w:t>php artisan queue:work</w:t>
+      </w:r>
       <w:r>
         <w:rPr>
           <w:b/>
@@ -739,179 +672,6 @@
         </w:rPr>
         <w:t xml:space="preserve"> </w:t>
       </w:r>
-      <w:proofErr w:type="spellStart"/>
-      <w:r>
-        <w:rPr>
-          <w:b/>
-          <w:bCs/>
-        </w:rPr>
-        <w:t>install</w:t>
-      </w:r>
-      <w:proofErr w:type="spellEnd"/>
-      <w:r>
-        <w:t>.</w:t>
-      </w:r>
-    </w:p>
-    <w:p>
-      <w:r>
-        <w:t>3.- Configuraremos el archivo .</w:t>
-      </w:r>
-      <w:proofErr w:type="spellStart"/>
-      <w:r>
-        <w:t>env</w:t>
-      </w:r>
-      <w:proofErr w:type="spellEnd"/>
-      <w:r>
-        <w:t xml:space="preserve"> del </w:t>
-      </w:r>
-      <w:proofErr w:type="spellStart"/>
-      <w:r>
-        <w:t>backend</w:t>
-      </w:r>
-      <w:proofErr w:type="spellEnd"/>
-      <w:r>
-        <w:t xml:space="preserve"> para agregar las credenciales de la base de datos y ejecutaremos las migraciones con el comando </w:t>
-      </w:r>
-      <w:proofErr w:type="spellStart"/>
-      <w:r>
-        <w:rPr>
-          <w:b/>
-          <w:bCs/>
-        </w:rPr>
-        <w:t>php</w:t>
-      </w:r>
-      <w:proofErr w:type="spellEnd"/>
-      <w:r>
-        <w:rPr>
-          <w:b/>
-          <w:bCs/>
-        </w:rPr>
-        <w:t xml:space="preserve"> </w:t>
-      </w:r>
-      <w:proofErr w:type="spellStart"/>
-      <w:r>
-        <w:rPr>
-          <w:b/>
-          <w:bCs/>
-        </w:rPr>
-        <w:t>artisan</w:t>
-      </w:r>
-      <w:proofErr w:type="spellEnd"/>
-      <w:r>
-        <w:rPr>
-          <w:b/>
-          <w:bCs/>
-        </w:rPr>
-        <w:t xml:space="preserve"> </w:t>
-      </w:r>
-      <w:proofErr w:type="spellStart"/>
-      <w:r>
-        <w:rPr>
-          <w:b/>
-          <w:bCs/>
-        </w:rPr>
-        <w:t>migrate</w:t>
-      </w:r>
-      <w:proofErr w:type="spellEnd"/>
-      <w:r>
-        <w:t>.</w:t>
-      </w:r>
-    </w:p>
-    <w:p>
-      <w:r>
-        <w:t xml:space="preserve">4.- Para lanzar el api ejecutaremos el comando </w:t>
-      </w:r>
-      <w:proofErr w:type="spellStart"/>
-      <w:r>
-        <w:rPr>
-          <w:b/>
-          <w:bCs/>
-        </w:rPr>
-        <w:t>php</w:t>
-      </w:r>
-      <w:proofErr w:type="spellEnd"/>
-      <w:r>
-        <w:rPr>
-          <w:b/>
-          <w:bCs/>
-        </w:rPr>
-        <w:t xml:space="preserve"> </w:t>
-      </w:r>
-      <w:proofErr w:type="spellStart"/>
-      <w:r>
-        <w:rPr>
-          <w:b/>
-          <w:bCs/>
-        </w:rPr>
-        <w:t>artisan</w:t>
-      </w:r>
-      <w:proofErr w:type="spellEnd"/>
-      <w:r>
-        <w:rPr>
-          <w:b/>
-          <w:bCs/>
-        </w:rPr>
-        <w:t xml:space="preserve"> serve</w:t>
-      </w:r>
-      <w:r>
-        <w:t xml:space="preserve">, seguidamente necesitamos ejecutar la cola en la que se encolan los eventos de </w:t>
-      </w:r>
-      <w:proofErr w:type="spellStart"/>
-      <w:r>
-        <w:t>Stripe</w:t>
-      </w:r>
-      <w:proofErr w:type="spellEnd"/>
-      <w:r>
-        <w:t xml:space="preserve"> con el comando </w:t>
-      </w:r>
-      <w:proofErr w:type="spellStart"/>
-      <w:r>
-        <w:rPr>
-          <w:b/>
-          <w:bCs/>
-        </w:rPr>
-        <w:t>php</w:t>
-      </w:r>
-      <w:proofErr w:type="spellEnd"/>
-      <w:r>
-        <w:rPr>
-          <w:b/>
-          <w:bCs/>
-        </w:rPr>
-        <w:t xml:space="preserve"> </w:t>
-      </w:r>
-      <w:proofErr w:type="spellStart"/>
-      <w:r>
-        <w:rPr>
-          <w:b/>
-          <w:bCs/>
-        </w:rPr>
-        <w:t>artisan</w:t>
-      </w:r>
-      <w:proofErr w:type="spellEnd"/>
-      <w:r>
-        <w:rPr>
-          <w:b/>
-          <w:bCs/>
-        </w:rPr>
-        <w:t xml:space="preserve"> </w:t>
-      </w:r>
-      <w:proofErr w:type="spellStart"/>
-      <w:r>
-        <w:rPr>
-          <w:b/>
-          <w:bCs/>
-        </w:rPr>
-        <w:t>queue:work</w:t>
-      </w:r>
-      <w:proofErr w:type="spellEnd"/>
-      <w:r>
-        <w:rPr>
-          <w:b/>
-          <w:bCs/>
-        </w:rPr>
-        <w:t xml:space="preserve"> </w:t>
-      </w:r>
       <w:r>
         <w:t>y</w:t>
       </w:r>
@@ -925,65 +685,16 @@
         <w:t xml:space="preserve">, </w:t>
       </w:r>
       <w:r>
-        <w:t xml:space="preserve">indicar a </w:t>
-      </w:r>
-      <w:proofErr w:type="spellStart"/>
-      <w:r>
-        <w:t>stripe</w:t>
-      </w:r>
-      <w:proofErr w:type="spellEnd"/>
-      <w:r>
-        <w:t xml:space="preserve"> el </w:t>
-      </w:r>
-      <w:proofErr w:type="spellStart"/>
-      <w:r>
-        <w:t>endpoint</w:t>
-      </w:r>
-      <w:proofErr w:type="spellEnd"/>
-      <w:r>
-        <w:t xml:space="preserve"> que debe usar para los eventos que hemos configurado en su </w:t>
-      </w:r>
-      <w:proofErr w:type="spellStart"/>
-      <w:r>
-        <w:t>dasboard</w:t>
-      </w:r>
-      <w:proofErr w:type="spellEnd"/>
-      <w:r>
-        <w:t xml:space="preserve"> con el comando </w:t>
-      </w:r>
-      <w:proofErr w:type="spellStart"/>
-      <w:r>
-        <w:rPr>
-          <w:b/>
-          <w:bCs/>
-        </w:rPr>
-        <w:t>stripe</w:t>
-      </w:r>
-      <w:proofErr w:type="spellEnd"/>
-      <w:r>
-        <w:rPr>
-          <w:b/>
-          <w:bCs/>
-        </w:rPr>
-        <w:t xml:space="preserve"> listen --forward-</w:t>
-      </w:r>
-      <w:proofErr w:type="spellStart"/>
-      <w:r>
-        <w:rPr>
-          <w:b/>
-          <w:bCs/>
-        </w:rPr>
-        <w:t>to</w:t>
-      </w:r>
-      <w:proofErr w:type="spellEnd"/>
-      <w:r>
-        <w:rPr>
-          <w:b/>
-          <w:bCs/>
-        </w:rPr>
-        <w:t xml:space="preserve"> </w:t>
-      </w:r>
-      <w:hyperlink r:id="rId11" w:history="1">
+        <w:t xml:space="preserve">indicar a stripe el endpoint que debe usar para los eventos que hemos configurado en su dasboard con el comando </w:t>
+      </w:r>
+      <w:r>
+        <w:rPr>
+          <w:b/>
+          <w:bCs/>
+        </w:rPr>
+        <w:t xml:space="preserve">stripe listen --forward-to </w:t>
+      </w:r>
+      <w:hyperlink r:id="rId12" w:history="1">
         <w:r>
           <w:rPr>
             <w:rStyle w:val="Hipervnculo"/>
@@ -1001,15 +712,7 @@
         <w:t xml:space="preserve"> </w:t>
       </w:r>
       <w:r>
-        <w:t xml:space="preserve">al ejecutar este comando la terminal nos devolverá una llave que será la que usará </w:t>
-      </w:r>
-      <w:proofErr w:type="spellStart"/>
-      <w:r>
-        <w:t>Stripe</w:t>
-      </w:r>
-      <w:proofErr w:type="spellEnd"/>
-      <w:r>
-        <w:t xml:space="preserve"> para firmar todas sus pe</w:t>
+        <w:t>al ejecutar este comando la terminal nos devolverá una llave que será la que usará Stripe para firmar todas sus pe</w:t>
       </w:r>
       <w:r>
         <w:t xml:space="preserve">ticiones a nuestra api para validar que son peticiones confiables, debemos copiar esta clave en el parámetro </w:t>
@@ -1018,55 +721,24 @@
         <w:t>STRIPE_WEBHOOK_SECRET</w:t>
       </w:r>
       <w:r>
-        <w:t xml:space="preserve"> de nuestro archivo .</w:t>
-      </w:r>
-      <w:proofErr w:type="spellStart"/>
-      <w:r>
-        <w:t>env</w:t>
-      </w:r>
-      <w:proofErr w:type="spellEnd"/>
-    </w:p>
-    <w:p>
-      <w:r>
-        <w:t xml:space="preserve">5.- Para lanzar nuestro frontal en </w:t>
-      </w:r>
-      <w:proofErr w:type="spellStart"/>
-      <w:r>
-        <w:t>React</w:t>
-      </w:r>
-      <w:proofErr w:type="spellEnd"/>
-      <w:r>
-        <w:t xml:space="preserve"> usaremos el comando </w:t>
-      </w:r>
-      <w:proofErr w:type="spellStart"/>
-      <w:r>
-        <w:rPr>
-          <w:b/>
-          <w:bCs/>
-        </w:rPr>
-        <w:t>npm</w:t>
-      </w:r>
-      <w:proofErr w:type="spellEnd"/>
-      <w:r>
-        <w:rPr>
-          <w:b/>
-          <w:bCs/>
-        </w:rPr>
-        <w:t xml:space="preserve"> run </w:t>
-      </w:r>
-      <w:proofErr w:type="spellStart"/>
-      <w:r>
-        <w:rPr>
-          <w:b/>
-          <w:bCs/>
-        </w:rPr>
-        <w:t>dev</w:t>
-      </w:r>
-      <w:proofErr w:type="spellEnd"/>
+        <w:t xml:space="preserve"> de nuestro archivo .env</w:t>
+      </w:r>
+    </w:p>
+    <w:p>
+      <w:r>
+        <w:t xml:space="preserve">5.- Para lanzar nuestro frontal en React usaremos el comando </w:t>
+      </w:r>
+      <w:r>
+        <w:rPr>
+          <w:b/>
+          <w:bCs/>
+        </w:rPr>
+        <w:t>npm run dev</w:t>
+      </w:r>
       <w:r>
         <w:t xml:space="preserve"> y la aplicación estará disponible en la dirección </w:t>
       </w:r>
-      <w:hyperlink r:id="rId12" w:history="1">
+      <w:hyperlink r:id="rId13" w:history="1">
         <w:r>
           <w:rPr>
             <w:rStyle w:val="Hipervnculo"/>
@@ -1096,10 +768,20 @@
       <w:bookmarkEnd w:id="3"/>
     </w:p>
     <w:p>
-      <w:hyperlink r:id="rId13" w:history="1">
+      <w:pPr>
+        <w:pStyle w:val="Prrafodelista"/>
+        <w:numPr>
+          <w:ilvl w:val="0"/>
+          <w:numId w:val="1"/>
+        </w:numPr>
+        <w:ind w:left="360"/>
+      </w:pPr>
+      <w:hyperlink r:id="rId14" w:history="1">
         <w:r>
           <w:rPr>
             <w:rStyle w:val="Hipervnculo"/>
+            <w:b/>
+            <w:bCs/>
           </w:rPr>
           <w:t>Radar</w:t>
         </w:r>
@@ -1108,49 +790,35 @@
         <w:t xml:space="preserve"> es una opción</w:t>
       </w:r>
       <w:r>
-        <w:t xml:space="preserve"> de </w:t>
-      </w:r>
-      <w:proofErr w:type="spellStart"/>
-      <w:r>
-        <w:t>Stripe</w:t>
-      </w:r>
-      <w:proofErr w:type="spellEnd"/>
-      <w:r>
-        <w:t xml:space="preserve"> del</w:t>
-      </w:r>
-      <w:r>
-        <w:t xml:space="preserve"> </w:t>
-      </w:r>
-      <w:proofErr w:type="spellStart"/>
-      <w:r>
-        <w:t>dashboard</w:t>
-      </w:r>
-      <w:proofErr w:type="spellEnd"/>
-      <w:r>
-        <w:t xml:space="preserve"> de </w:t>
-      </w:r>
-      <w:proofErr w:type="spellStart"/>
-      <w:r>
-        <w:t>Stripe</w:t>
-      </w:r>
-      <w:proofErr w:type="spellEnd"/>
-      <w:r>
-        <w:t xml:space="preserve"> para personalizar el manejo de transacciones fraudulentas, en esta demostración se usa la configuración por defecto que recomienda </w:t>
-      </w:r>
-      <w:proofErr w:type="spellStart"/>
-      <w:r>
-        <w:t>Stripe</w:t>
-      </w:r>
-      <w:proofErr w:type="spellEnd"/>
-      <w:r>
-        <w:t>.</w:t>
-      </w:r>
-    </w:p>
-    <w:p>
-      <w:r>
-        <w:t xml:space="preserve">Para el uso de MFA en la aplicación se usa la librería </w:t>
-      </w:r>
-      <w:hyperlink r:id="rId14" w:history="1">
+        <w:t xml:space="preserve"> de Stripe del</w:t>
+      </w:r>
+      <w:r>
+        <w:t xml:space="preserve"> dashboard de Stripe para personalizar el manejo de transacciones fraudulentas, en esta demostración se usa la configuración por defecto que recomienda Stripe.</w:t>
+      </w:r>
+    </w:p>
+    <w:p>
+      <w:pPr>
+        <w:pStyle w:val="Prrafodelista"/>
+        <w:numPr>
+          <w:ilvl w:val="0"/>
+          <w:numId w:val="1"/>
+        </w:numPr>
+        <w:ind w:left="360"/>
+      </w:pPr>
+      <w:r>
+        <w:t xml:space="preserve">Para el uso de </w:t>
+      </w:r>
+      <w:r>
+        <w:rPr>
+          <w:b/>
+          <w:bCs/>
+        </w:rPr>
+        <w:t>MFA</w:t>
+      </w:r>
+      <w:r>
+        <w:t xml:space="preserve"> en la aplicación se usa la librería </w:t>
+      </w:r>
+      <w:hyperlink r:id="rId15" w:history="1">
         <w:r>
           <w:rPr>
             <w:rStyle w:val="Hipervnculo"/>
@@ -1159,9 +827,98 @@
         </w:r>
       </w:hyperlink>
     </w:p>
+    <w:p>
+      <w:pPr>
+        <w:pStyle w:val="Prrafodelista"/>
+        <w:numPr>
+          <w:ilvl w:val="0"/>
+          <w:numId w:val="1"/>
+        </w:numPr>
+        <w:ind w:left="360"/>
+      </w:pPr>
+      <w:r>
+        <w:t xml:space="preserve">Para el uso de autenticación con </w:t>
+      </w:r>
+      <w:r>
+        <w:rPr>
+          <w:b/>
+          <w:bCs/>
+        </w:rPr>
+        <w:t>3DSecure</w:t>
+      </w:r>
+      <w:r>
+        <w:t xml:space="preserve"> se usa una configuración específica del payment intent(</w:t>
+      </w:r>
+      <w:hyperlink r:id="rId16" w:history="1">
+        <w:r>
+          <w:rPr>
+            <w:rStyle w:val="Hipervnculo"/>
+          </w:rPr>
+          <w:t>https://docs.stripe.com/payments/payment-intents/upgrade-to-handle-actions</w:t>
+        </w:r>
+      </w:hyperlink>
+      <w:r>
+        <w:t>)</w:t>
+      </w:r>
+    </w:p>
+    <w:p>
+      <w:r>
+        <w:t>                $paymentIntent = PaymentIntent::create([</w:t>
+      </w:r>
+    </w:p>
+    <w:p>
+      <w:pPr>
+        <w:ind w:left="-360" w:firstLine="708"/>
+      </w:pPr>
+      <w:r>
+        <w:t xml:space="preserve">    </w:t>
+      </w:r>
+      <w:r>
+        <w:tab/>
+        <w:t xml:space="preserve">    …</w:t>
+      </w:r>
+    </w:p>
+    <w:p>
+      <w:r>
+        <w:t>                    'confirmation_method' =&gt; 'manual',</w:t>
+      </w:r>
+    </w:p>
+    <w:p>
+      <w:r>
+        <w:t>                    'confirm' =&gt; true,</w:t>
+      </w:r>
+    </w:p>
+    <w:p>
+      <w:r>
+        <w:t>                    'use_stripe_sdk' =&gt; true,</w:t>
+      </w:r>
+    </w:p>
+    <w:p>
+      <w:r>
+        <w:t>                    'payment_method_types' =&gt; ['card'],</w:t>
+      </w:r>
+    </w:p>
+    <w:p>
+      <w:r>
+        <w:t>                ]);</w:t>
+      </w:r>
+    </w:p>
+    <w:p>
+      <w:pPr>
+        <w:pStyle w:val="Prrafodelista"/>
+        <w:numPr>
+          <w:ilvl w:val="0"/>
+          <w:numId w:val="2"/>
+        </w:numPr>
+      </w:pPr>
+      <w:r>
+        <w:t>Otro punto…</w:t>
+      </w:r>
+    </w:p>
+    <w:p/>
     <w:sectPr>
-      <w:headerReference w:type="default" r:id="rId15"/>
-      <w:footerReference w:type="default" r:id="rId16"/>
+      <w:headerReference w:type="default" r:id="rId17"/>
+      <w:footerReference w:type="default" r:id="rId18"/>
       <w:pgSz w:w="11906" w:h="16838"/>
       <w:pgMar w:top="1417" w:right="1701" w:bottom="1417" w:left="1701" w:header="454" w:footer="454" w:gutter="0"/>
       <w:cols w:space="708"/>
@@ -1303,6 +1060,243 @@
     </w:pPr>
   </w:p>
 </w:hdr>
+</file>
+
+<file path=word/numbering.xml><?xml version="1.0" encoding="utf-8"?>
+<w:numbering xmlns:wpc="http://schemas.microsoft.com/office/word/2010/wordprocessingCanvas" xmlns:cx="http://schemas.microsoft.com/office/drawing/2014/chartex" xmlns:cx1="http://schemas.microsoft.com/office/drawing/2015/9/8/chartex" xmlns:cx2="http://schemas.microsoft.com/office/drawing/2015/10/21/chartex" xmlns:cx3="http://schemas.microsoft.com/office/drawing/2016/5/9/chartex" xmlns:cx4="http://schemas.microsoft.com/office/drawing/2016/5/10/chartex" xmlns:cx5="http://schemas.microsoft.com/office/drawing/2016/5/11/chartex" xmlns:cx6="http://schemas.microsoft.com/office/drawing/2016/5/12/chartex" xmlns:cx7="http://schemas.microsoft.com/office/drawing/2016/5/13/chartex" xmlns:cx8="http://schemas.microsoft.com/office/drawing/2016/5/14/chartex" xmlns:mc="http://schemas.openxmlformats.org/markup-compatibility/2006" xmlns:aink="http://schemas.microsoft.com/office/drawing/2016/ink" xmlns:am3d="http://schemas.microsoft.com/office/drawing/2017/model3d" xmlns:o="urn:schemas-microsoft-com:office:office" xmlns:oel="http://schemas.microsoft.com/office/2019/extlst" xmlns:r="http://schemas.openxmlformats.org/officeDocument/2006/relationships" xmlns:m="http://schemas.openxmlformats.org/officeDocument/2006/math" xmlns:v="urn:schemas-microsoft-com:vml" xmlns:wp14="http://schemas.microsoft.com/office/word/2010/wordprocessingDrawing" xmlns:wp="http://schemas.openxmlformats.org/drawingml/2006/wordprocessingDrawing" xmlns:w10="urn:schemas-microsoft-com:office:word" xmlns:w="http://schemas.openxmlformats.org/wordprocessingml/2006/main" xmlns:w14="http://schemas.microsoft.com/office/word/2010/wordml" xmlns:w15="http://schemas.microsoft.com/office/word/2012/wordml" xmlns:w16cex="http://schemas.microsoft.com/office/word/2018/wordml/cex" xmlns:w16cid="http://schemas.microsoft.com/office/word/2016/wordml/cid" xmlns:w16="http://schemas.microsoft.com/office/word/2018/wordml" xmlns:w16du="http://schemas.microsoft.com/office/word/2023/wordml/word16du" xmlns:w16sdtdh="http://schemas.microsoft.com/office/word/2020/wordml/sdtdatahash" xmlns:w16sdtfl="http://schemas.microsoft.com/office/word/2024/wordml/sdtformatlock" xmlns:w16se="http://schemas.microsoft.com/office/word/2015/wordml/symex" xmlns:wpg="http://schemas.microsoft.com/office/word/2010/wordprocessingGroup" xmlns:wpi="http://schemas.microsoft.com/office/word/2010/wordprocessingInk" xmlns:wne="http://schemas.microsoft.com/office/word/2006/wordml" xmlns:wps="http://schemas.microsoft.com/office/word/2010/wordprocessingShape" mc:Ignorable="w14 w15 w16se w16cid w16 w16cex w16sdtdh w16sdtfl w16du wp14">
+  <w:abstractNum w:abstractNumId="0" w15:restartNumberingAfterBreak="0">
+    <w:nsid w:val="63E6495A"/>
+    <w:multiLevelType w:val="hybridMultilevel"/>
+    <w:tmpl w:val="74ECE04C"/>
+    <w:lvl w:ilvl="0" w:tplc="0C0A0001">
+      <w:start w:val="1"/>
+      <w:numFmt w:val="bullet"/>
+      <w:lvlText w:val=""/>
+      <w:lvlJc w:val="left"/>
+      <w:pPr>
+        <w:ind w:left="720" w:hanging="360"/>
+      </w:pPr>
+      <w:rPr>
+        <w:rFonts w:ascii="Symbol" w:hAnsi="Symbol" w:hint="default"/>
+      </w:rPr>
+    </w:lvl>
+    <w:lvl w:ilvl="1" w:tplc="0C0A0003" w:tentative="1">
+      <w:start w:val="1"/>
+      <w:numFmt w:val="bullet"/>
+      <w:lvlText w:val="o"/>
+      <w:lvlJc w:val="left"/>
+      <w:pPr>
+        <w:ind w:left="1440" w:hanging="360"/>
+      </w:pPr>
+      <w:rPr>
+        <w:rFonts w:ascii="Courier New" w:hAnsi="Courier New" w:cs="Courier New" w:hint="default"/>
+      </w:rPr>
+    </w:lvl>
+    <w:lvl w:ilvl="2" w:tplc="0C0A0005" w:tentative="1">
+      <w:start w:val="1"/>
+      <w:numFmt w:val="bullet"/>
+      <w:lvlText w:val=""/>
+      <w:lvlJc w:val="left"/>
+      <w:pPr>
+        <w:ind w:left="2160" w:hanging="360"/>
+      </w:pPr>
+      <w:rPr>
+        <w:rFonts w:ascii="Wingdings" w:hAnsi="Wingdings" w:hint="default"/>
+      </w:rPr>
+    </w:lvl>
+    <w:lvl w:ilvl="3" w:tplc="0C0A0001" w:tentative="1">
+      <w:start w:val="1"/>
+      <w:numFmt w:val="bullet"/>
+      <w:lvlText w:val=""/>
+      <w:lvlJc w:val="left"/>
+      <w:pPr>
+        <w:ind w:left="2880" w:hanging="360"/>
+      </w:pPr>
+      <w:rPr>
+        <w:rFonts w:ascii="Symbol" w:hAnsi="Symbol" w:hint="default"/>
+      </w:rPr>
+    </w:lvl>
+    <w:lvl w:ilvl="4" w:tplc="0C0A0003" w:tentative="1">
+      <w:start w:val="1"/>
+      <w:numFmt w:val="bullet"/>
+      <w:lvlText w:val="o"/>
+      <w:lvlJc w:val="left"/>
+      <w:pPr>
+        <w:ind w:left="3600" w:hanging="360"/>
+      </w:pPr>
+      <w:rPr>
+        <w:rFonts w:ascii="Courier New" w:hAnsi="Courier New" w:cs="Courier New" w:hint="default"/>
+      </w:rPr>
+    </w:lvl>
+    <w:lvl w:ilvl="5" w:tplc="0C0A0005" w:tentative="1">
+      <w:start w:val="1"/>
+      <w:numFmt w:val="bullet"/>
+      <w:lvlText w:val=""/>
+      <w:lvlJc w:val="left"/>
+      <w:pPr>
+        <w:ind w:left="4320" w:hanging="360"/>
+      </w:pPr>
+      <w:rPr>
+        <w:rFonts w:ascii="Wingdings" w:hAnsi="Wingdings" w:hint="default"/>
+      </w:rPr>
+    </w:lvl>
+    <w:lvl w:ilvl="6" w:tplc="0C0A0001" w:tentative="1">
+      <w:start w:val="1"/>
+      <w:numFmt w:val="bullet"/>
+      <w:lvlText w:val=""/>
+      <w:lvlJc w:val="left"/>
+      <w:pPr>
+        <w:ind w:left="5040" w:hanging="360"/>
+      </w:pPr>
+      <w:rPr>
+        <w:rFonts w:ascii="Symbol" w:hAnsi="Symbol" w:hint="default"/>
+      </w:rPr>
+    </w:lvl>
+    <w:lvl w:ilvl="7" w:tplc="0C0A0003" w:tentative="1">
+      <w:start w:val="1"/>
+      <w:numFmt w:val="bullet"/>
+      <w:lvlText w:val="o"/>
+      <w:lvlJc w:val="left"/>
+      <w:pPr>
+        <w:ind w:left="5760" w:hanging="360"/>
+      </w:pPr>
+      <w:rPr>
+        <w:rFonts w:ascii="Courier New" w:hAnsi="Courier New" w:cs="Courier New" w:hint="default"/>
+      </w:rPr>
+    </w:lvl>
+    <w:lvl w:ilvl="8" w:tplc="0C0A0005" w:tentative="1">
+      <w:start w:val="1"/>
+      <w:numFmt w:val="bullet"/>
+      <w:lvlText w:val=""/>
+      <w:lvlJc w:val="left"/>
+      <w:pPr>
+        <w:ind w:left="6480" w:hanging="360"/>
+      </w:pPr>
+      <w:rPr>
+        <w:rFonts w:ascii="Wingdings" w:hAnsi="Wingdings" w:hint="default"/>
+      </w:rPr>
+    </w:lvl>
+  </w:abstractNum>
+  <w:abstractNum w:abstractNumId="1" w15:restartNumberingAfterBreak="0">
+    <w:nsid w:val="7DC23EB9"/>
+    <w:multiLevelType w:val="hybridMultilevel"/>
+    <w:tmpl w:val="2384F81E"/>
+    <w:lvl w:ilvl="0" w:tplc="0C0A0001">
+      <w:start w:val="1"/>
+      <w:numFmt w:val="bullet"/>
+      <w:lvlText w:val=""/>
+      <w:lvlJc w:val="left"/>
+      <w:pPr>
+        <w:ind w:left="360" w:hanging="360"/>
+      </w:pPr>
+      <w:rPr>
+        <w:rFonts w:ascii="Symbol" w:hAnsi="Symbol" w:hint="default"/>
+      </w:rPr>
+    </w:lvl>
+    <w:lvl w:ilvl="1" w:tplc="0C0A0003" w:tentative="1">
+      <w:start w:val="1"/>
+      <w:numFmt w:val="bullet"/>
+      <w:lvlText w:val="o"/>
+      <w:lvlJc w:val="left"/>
+      <w:pPr>
+        <w:ind w:left="1080" w:hanging="360"/>
+      </w:pPr>
+      <w:rPr>
+        <w:rFonts w:ascii="Courier New" w:hAnsi="Courier New" w:cs="Courier New" w:hint="default"/>
+      </w:rPr>
+    </w:lvl>
+    <w:lvl w:ilvl="2" w:tplc="0C0A0005" w:tentative="1">
+      <w:start w:val="1"/>
+      <w:numFmt w:val="bullet"/>
+      <w:lvlText w:val=""/>
+      <w:lvlJc w:val="left"/>
+      <w:pPr>
+        <w:ind w:left="1800" w:hanging="360"/>
+      </w:pPr>
+      <w:rPr>
+        <w:rFonts w:ascii="Wingdings" w:hAnsi="Wingdings" w:hint="default"/>
+      </w:rPr>
+    </w:lvl>
+    <w:lvl w:ilvl="3" w:tplc="0C0A0001" w:tentative="1">
+      <w:start w:val="1"/>
+      <w:numFmt w:val="bullet"/>
+      <w:lvlText w:val=""/>
+      <w:lvlJc w:val="left"/>
+      <w:pPr>
+        <w:ind w:left="2520" w:hanging="360"/>
+      </w:pPr>
+      <w:rPr>
+        <w:rFonts w:ascii="Symbol" w:hAnsi="Symbol" w:hint="default"/>
+      </w:rPr>
+    </w:lvl>
+    <w:lvl w:ilvl="4" w:tplc="0C0A0003" w:tentative="1">
+      <w:start w:val="1"/>
+      <w:numFmt w:val="bullet"/>
+      <w:lvlText w:val="o"/>
+      <w:lvlJc w:val="left"/>
+      <w:pPr>
+        <w:ind w:left="3240" w:hanging="360"/>
+      </w:pPr>
+      <w:rPr>
+        <w:rFonts w:ascii="Courier New" w:hAnsi="Courier New" w:cs="Courier New" w:hint="default"/>
+      </w:rPr>
+    </w:lvl>
+    <w:lvl w:ilvl="5" w:tplc="0C0A0005" w:tentative="1">
+      <w:start w:val="1"/>
+      <w:numFmt w:val="bullet"/>
+      <w:lvlText w:val=""/>
+      <w:lvlJc w:val="left"/>
+      <w:pPr>
+        <w:ind w:left="3960" w:hanging="360"/>
+      </w:pPr>
+      <w:rPr>
+        <w:rFonts w:ascii="Wingdings" w:hAnsi="Wingdings" w:hint="default"/>
+      </w:rPr>
+    </w:lvl>
+    <w:lvl w:ilvl="6" w:tplc="0C0A0001" w:tentative="1">
+      <w:start w:val="1"/>
+      <w:numFmt w:val="bullet"/>
+      <w:lvlText w:val=""/>
+      <w:lvlJc w:val="left"/>
+      <w:pPr>
+        <w:ind w:left="4680" w:hanging="360"/>
+      </w:pPr>
+      <w:rPr>
+        <w:rFonts w:ascii="Symbol" w:hAnsi="Symbol" w:hint="default"/>
+      </w:rPr>
+    </w:lvl>
+    <w:lvl w:ilvl="7" w:tplc="0C0A0003" w:tentative="1">
+      <w:start w:val="1"/>
+      <w:numFmt w:val="bullet"/>
+      <w:lvlText w:val="o"/>
+      <w:lvlJc w:val="left"/>
+      <w:pPr>
+        <w:ind w:left="5400" w:hanging="360"/>
+      </w:pPr>
+      <w:rPr>
+        <w:rFonts w:ascii="Courier New" w:hAnsi="Courier New" w:cs="Courier New" w:hint="default"/>
+      </w:rPr>
+    </w:lvl>
+    <w:lvl w:ilvl="8" w:tplc="0C0A0005" w:tentative="1">
+      <w:start w:val="1"/>
+      <w:numFmt w:val="bullet"/>
+      <w:lvlText w:val=""/>
+      <w:lvlJc w:val="left"/>
+      <w:pPr>
+        <w:ind w:left="6120" w:hanging="360"/>
+      </w:pPr>
+      <w:rPr>
+        <w:rFonts w:ascii="Wingdings" w:hAnsi="Wingdings" w:hint="default"/>
+      </w:rPr>
+    </w:lvl>
+  </w:abstractNum>
+  <w:num w:numId="1" w16cid:durableId="1452435612">
+    <w:abstractNumId w:val="0"/>
+  </w:num>
+  <w:num w:numId="2" w16cid:durableId="990451569">
+    <w:abstractNumId w:val="1"/>
+  </w:num>
+</w:numbering>
 </file>
 
 <file path=word/styles.xml><?xml version="1.0" encoding="utf-8"?>

</xml_diff>

<commit_message>
Adding more kinds of graphics
</commit_message>
<xml_diff>
--- a/Documentacion/Manual de uso.docx
+++ b/Documentacion/Manual de uso.docx
@@ -7,51 +7,147 @@
         <w:rPr>
           <w:b/>
           <w:bCs/>
+        </w:rPr>
+      </w:pPr>
+    </w:p>
+    <w:p>
+      <w:pPr>
+        <w:rPr>
+          <w:b/>
+          <w:bCs/>
+        </w:rPr>
+      </w:pPr>
+    </w:p>
+    <w:p>
+      <w:pPr>
+        <w:rPr>
+          <w:b/>
+          <w:bCs/>
+        </w:rPr>
+      </w:pPr>
+    </w:p>
+    <w:p>
+      <w:pPr>
+        <w:rPr>
+          <w:b/>
+          <w:bCs/>
+        </w:rPr>
+      </w:pPr>
+    </w:p>
+    <w:p>
+      <w:pPr>
+        <w:rPr>
+          <w:b/>
+          <w:bCs/>
+        </w:rPr>
+      </w:pPr>
+    </w:p>
+    <w:p>
+      <w:pPr>
+        <w:jc w:val="center"/>
+        <w:rPr>
+          <w:b/>
+          <w:bCs/>
           <w:sz w:val="144"/>
           <w:szCs w:val="144"/>
         </w:rPr>
       </w:pPr>
-    </w:p>
-    <w:p>
-      <w:pPr>
+      <w:proofErr w:type="spellStart"/>
+      <w:r>
         <w:rPr>
           <w:b/>
           <w:bCs/>
           <w:sz w:val="144"/>
           <w:szCs w:val="144"/>
         </w:rPr>
-      </w:pPr>
-    </w:p>
-    <w:p>
-      <w:pPr>
-        <w:jc w:val="center"/>
+        <w:t>Stripe</w:t>
+      </w:r>
+      <w:proofErr w:type="spellEnd"/>
+      <w:r>
         <w:rPr>
           <w:b/>
           <w:bCs/>
           <w:sz w:val="144"/>
           <w:szCs w:val="144"/>
         </w:rPr>
-      </w:pPr>
-      <w:proofErr w:type="spellStart"/>
-      <w:r>
-        <w:rPr>
-          <w:b/>
-          <w:bCs/>
-          <w:sz w:val="144"/>
-          <w:szCs w:val="144"/>
-        </w:rPr>
-        <w:t>Stripe</w:t>
-      </w:r>
-      <w:proofErr w:type="spellEnd"/>
-      <w:r>
-        <w:rPr>
-          <w:b/>
-          <w:bCs/>
-          <w:sz w:val="144"/>
-          <w:szCs w:val="144"/>
-        </w:rPr>
         <w:t xml:space="preserve"> App</w:t>
       </w:r>
+    </w:p>
+    <w:p>
+      <w:pPr>
+        <w:jc w:val="center"/>
+        <w:rPr>
+          <w:b/>
+          <w:bCs/>
+          <w:sz w:val="48"/>
+          <w:szCs w:val="48"/>
+        </w:rPr>
+      </w:pPr>
+      <w:r>
+        <w:rPr>
+          <w:b/>
+          <w:bCs/>
+          <w:sz w:val="48"/>
+          <w:szCs w:val="48"/>
+        </w:rPr>
+        <w:t>Formación en centros de trabajo (FCT)</w:t>
+      </w:r>
+    </w:p>
+    <w:p>
+      <w:pPr>
+        <w:rPr>
+          <w:b/>
+          <w:bCs/>
+        </w:rPr>
+      </w:pPr>
+    </w:p>
+    <w:p>
+      <w:pPr>
+        <w:rPr>
+          <w:b/>
+          <w:bCs/>
+        </w:rPr>
+      </w:pPr>
+    </w:p>
+    <w:p>
+      <w:pPr>
+        <w:rPr>
+          <w:b/>
+          <w:bCs/>
+        </w:rPr>
+      </w:pPr>
+    </w:p>
+    <w:p>
+      <w:pPr>
+        <w:rPr>
+          <w:b/>
+          <w:bCs/>
+        </w:rPr>
+      </w:pPr>
+    </w:p>
+    <w:p>
+      <w:pPr>
+        <w:rPr>
+          <w:b/>
+          <w:bCs/>
+        </w:rPr>
+      </w:pPr>
+    </w:p>
+    <w:p>
+      <w:pPr>
+        <w:rPr>
+          <w:b/>
+          <w:bCs/>
+        </w:rPr>
+      </w:pPr>
+    </w:p>
+    <w:p>
+      <w:pPr>
+        <w:rPr>
+          <w:b/>
+          <w:bCs/>
+        </w:rPr>
+      </w:pPr>
     </w:p>
     <w:p>
       <w:pPr>
@@ -130,6 +226,9 @@
             <w:pStyle w:val="TtuloTDC"/>
           </w:pPr>
           <w:r>
+            <w:rPr>
+              <w:u w:val="single"/>
+            </w:rPr>
             <w:t>Contenido</w:t>
           </w:r>
         </w:p>
@@ -156,7 +255,7 @@
           <w:r>
             <w:fldChar w:fldCharType="separate"/>
           </w:r>
-          <w:hyperlink w:anchor="_Toc194591188" w:history="1">
+          <w:hyperlink w:anchor="_Toc196984320" w:history="1">
             <w:r>
               <w:rPr>
                 <w:rStyle w:val="Hipervnculo"/>
@@ -183,7 +282,7 @@
                 <w:noProof/>
                 <w:webHidden/>
               </w:rPr>
-              <w:instrText xml:space="preserve"> PAGEREF _Toc194591188 \h </w:instrText>
+              <w:instrText xml:space="preserve"> PAGEREF _Toc196984320 \h </w:instrText>
             </w:r>
             <w:r>
               <w:rPr>
@@ -228,7 +327,7 @@
               <w:lang w:eastAsia="es-ES"/>
             </w:rPr>
           </w:pPr>
-          <w:hyperlink w:anchor="_Toc194591189" w:history="1">
+          <w:hyperlink w:anchor="_Toc196984321" w:history="1">
             <w:r>
               <w:rPr>
                 <w:rStyle w:val="Hipervnculo"/>
@@ -255,7 +354,7 @@
                 <w:noProof/>
                 <w:webHidden/>
               </w:rPr>
-              <w:instrText xml:space="preserve"> PAGEREF _Toc194591189 \h </w:instrText>
+              <w:instrText xml:space="preserve"> PAGEREF _Toc196984321 \h </w:instrText>
             </w:r>
             <w:r>
               <w:rPr>
@@ -300,7 +399,7 @@
               <w:lang w:eastAsia="es-ES"/>
             </w:rPr>
           </w:pPr>
-          <w:hyperlink w:anchor="_Toc194591190" w:history="1">
+          <w:hyperlink w:anchor="_Toc196984322" w:history="1">
             <w:r>
               <w:rPr>
                 <w:rStyle w:val="Hipervnculo"/>
@@ -327,7 +426,7 @@
                 <w:noProof/>
                 <w:webHidden/>
               </w:rPr>
-              <w:instrText xml:space="preserve"> PAGEREF _Toc194591190 \h </w:instrText>
+              <w:instrText xml:space="preserve"> PAGEREF _Toc196984322 \h </w:instrText>
             </w:r>
             <w:r>
               <w:rPr>
@@ -372,7 +471,7 @@
               <w:lang w:eastAsia="es-ES"/>
             </w:rPr>
           </w:pPr>
-          <w:hyperlink w:anchor="_Toc194591191" w:history="1">
+          <w:hyperlink w:anchor="_Toc196984323" w:history="1">
             <w:r>
               <w:rPr>
                 <w:rStyle w:val="Hipervnculo"/>
@@ -399,7 +498,7 @@
                 <w:noProof/>
                 <w:webHidden/>
               </w:rPr>
-              <w:instrText xml:space="preserve"> PAGEREF _Toc194591191 \h </w:instrText>
+              <w:instrText xml:space="preserve"> PAGEREF _Toc196984323 \h </w:instrText>
             </w:r>
             <w:r>
               <w:rPr>
@@ -443,49 +542,9 @@
     </w:sdt>
     <w:p>
       <w:pPr>
-        <w:rPr>
-          <w:b/>
-          <w:bCs/>
-        </w:rPr>
-      </w:pPr>
-    </w:p>
-    <w:p>
-      <w:pPr>
-        <w:rPr>
-          <w:b/>
-          <w:bCs/>
-        </w:rPr>
-      </w:pPr>
-    </w:p>
-    <w:p>
-      <w:pPr>
-        <w:rPr>
-          <w:b/>
-          <w:bCs/>
-        </w:rPr>
-      </w:pPr>
-    </w:p>
-    <w:p>
-      <w:pPr>
-        <w:rPr>
-          <w:b/>
-          <w:bCs/>
-        </w:rPr>
-      </w:pPr>
-    </w:p>
-    <w:p>
-      <w:pPr>
-        <w:rPr>
-          <w:b/>
-          <w:bCs/>
-        </w:rPr>
-      </w:pPr>
-    </w:p>
-    <w:p>
-      <w:pPr>
         <w:pStyle w:val="Ttulo1"/>
       </w:pPr>
-      <w:bookmarkStart w:id="0" w:name="_Toc194591188"/>
+      <w:bookmarkStart w:id="0" w:name="_Toc196984320"/>
       <w:r>
         <w:lastRenderedPageBreak/>
         <w:t>Introducción</w:t>
@@ -544,14 +603,17 @@
     </w:p>
     <w:p>
       <w:r>
-        <w:t>La aplicación permite al usuario realizar consultas del saldo, recargas, pedir los reembolsos de los pagos, gestionar el historial de las transacciones.</w:t>
+        <w:t>La aplicación permite al usuario realizar consultas del saldo, recargas, pedir los reembolsos de los pagos, gestionar el historial de las transacciones</w:t>
+      </w:r>
+      <w:r>
+        <w:t xml:space="preserve"> y visualizar gráficos con la información almacenada en la base de datos.</w:t>
       </w:r>
     </w:p>
     <w:p>
       <w:pPr>
         <w:pStyle w:val="Ttulo1"/>
       </w:pPr>
-      <w:bookmarkStart w:id="1" w:name="_Toc194591189"/>
+      <w:bookmarkStart w:id="1" w:name="_Toc196984321"/>
       <w:r>
         <w:t>Despliegue y repositorios del proyecto</w:t>
       </w:r>
@@ -625,7 +687,7 @@
       <w:pPr>
         <w:pStyle w:val="Ttulo1"/>
       </w:pPr>
-      <w:bookmarkStart w:id="2" w:name="_Toc194591190"/>
+      <w:bookmarkStart w:id="2" w:name="_Toc196984322"/>
       <w:r>
         <w:t>Instrucciones de uso</w:t>
       </w:r>
@@ -1090,7 +1152,7 @@
       <w:pPr>
         <w:pStyle w:val="Ttulo1"/>
       </w:pPr>
-      <w:bookmarkStart w:id="3" w:name="_Toc194591191"/>
+      <w:bookmarkStart w:id="3" w:name="_Toc196984323"/>
       <w:r>
         <w:lastRenderedPageBreak/>
         <w:t>Detalles Importantes</w:t>
@@ -2501,6 +2563,7 @@
   <w:style w:type="character" w:default="1" w:styleId="Fuentedeprrafopredeter">
     <w:name w:val="Default Paragraph Font"/>
     <w:uiPriority w:val="1"/>
+    <w:semiHidden/>
     <w:unhideWhenUsed/>
   </w:style>
   <w:style w:type="table" w:default="1" w:styleId="Tablanormal">

</xml_diff>

<commit_message>
Adding MySQL  Database script and improving documentation
</commit_message>
<xml_diff>
--- a/Documentacion/Manual de uso.docx
+++ b/Documentacion/Manual de uso.docx
@@ -52,7 +52,6 @@
           <w:szCs w:val="144"/>
         </w:rPr>
       </w:pPr>
-      <w:proofErr w:type="spellStart"/>
       <w:r>
         <w:rPr>
           <w:b/>
@@ -60,17 +59,7 @@
           <w:sz w:val="144"/>
           <w:szCs w:val="144"/>
         </w:rPr>
-        <w:t>Stripe</w:t>
-      </w:r>
-      <w:proofErr w:type="spellEnd"/>
-      <w:r>
-        <w:rPr>
-          <w:b/>
-          <w:bCs/>
-          <w:sz w:val="144"/>
-          <w:szCs w:val="144"/>
-        </w:rPr>
-        <w:t xml:space="preserve"> App</w:t>
+        <w:t>Stripe App</w:t>
       </w:r>
     </w:p>
     <w:p>
@@ -255,7 +244,7 @@
           <w:r>
             <w:fldChar w:fldCharType="separate"/>
           </w:r>
-          <w:hyperlink w:anchor="_Toc196984320" w:history="1">
+          <w:hyperlink w:anchor="_Toc197710251" w:history="1">
             <w:r>
               <w:rPr>
                 <w:rStyle w:val="Hipervnculo"/>
@@ -282,7 +271,7 @@
                 <w:noProof/>
                 <w:webHidden/>
               </w:rPr>
-              <w:instrText xml:space="preserve"> PAGEREF _Toc196984320 \h </w:instrText>
+              <w:instrText xml:space="preserve"> PAGEREF _Toc197710251 \h </w:instrText>
             </w:r>
             <w:r>
               <w:rPr>
@@ -327,7 +316,7 @@
               <w:lang w:eastAsia="es-ES"/>
             </w:rPr>
           </w:pPr>
-          <w:hyperlink w:anchor="_Toc196984321" w:history="1">
+          <w:hyperlink w:anchor="_Toc197710252" w:history="1">
             <w:r>
               <w:rPr>
                 <w:rStyle w:val="Hipervnculo"/>
@@ -354,7 +343,7 @@
                 <w:noProof/>
                 <w:webHidden/>
               </w:rPr>
-              <w:instrText xml:space="preserve"> PAGEREF _Toc196984321 \h </w:instrText>
+              <w:instrText xml:space="preserve"> PAGEREF _Toc197710252 \h </w:instrText>
             </w:r>
             <w:r>
               <w:rPr>
@@ -399,7 +388,7 @@
               <w:lang w:eastAsia="es-ES"/>
             </w:rPr>
           </w:pPr>
-          <w:hyperlink w:anchor="_Toc196984322" w:history="1">
+          <w:hyperlink w:anchor="_Toc197710253" w:history="1">
             <w:r>
               <w:rPr>
                 <w:rStyle w:val="Hipervnculo"/>
@@ -426,7 +415,7 @@
                 <w:noProof/>
                 <w:webHidden/>
               </w:rPr>
-              <w:instrText xml:space="preserve"> PAGEREF _Toc196984322 \h </w:instrText>
+              <w:instrText xml:space="preserve"> PAGEREF _Toc197710253 \h </w:instrText>
             </w:r>
             <w:r>
               <w:rPr>
@@ -471,7 +460,7 @@
               <w:lang w:eastAsia="es-ES"/>
             </w:rPr>
           </w:pPr>
-          <w:hyperlink w:anchor="_Toc196984323" w:history="1">
+          <w:hyperlink w:anchor="_Toc197710254" w:history="1">
             <w:r>
               <w:rPr>
                 <w:rStyle w:val="Hipervnculo"/>
@@ -498,7 +487,7 @@
                 <w:noProof/>
                 <w:webHidden/>
               </w:rPr>
-              <w:instrText xml:space="preserve"> PAGEREF _Toc196984323 \h </w:instrText>
+              <w:instrText xml:space="preserve"> PAGEREF _Toc197710254 \h </w:instrText>
             </w:r>
             <w:r>
               <w:rPr>
@@ -544,7 +533,7 @@
       <w:pPr>
         <w:pStyle w:val="Ttulo1"/>
       </w:pPr>
-      <w:bookmarkStart w:id="0" w:name="_Toc196984320"/>
+      <w:bookmarkStart w:id="0" w:name="_Toc197710251"/>
       <w:r>
         <w:lastRenderedPageBreak/>
         <w:t>Introducción</w:t>
@@ -556,49 +545,15 @@
         <w:t xml:space="preserve">Proyecto que permite la integración de la plataforma de pagos </w:t>
       </w:r>
       <w:hyperlink r:id="rId7" w:history="1">
-        <w:proofErr w:type="spellStart"/>
         <w:r>
           <w:rPr>
             <w:rStyle w:val="Hipervnculo"/>
           </w:rPr>
           <w:t>Stripe</w:t>
         </w:r>
-        <w:proofErr w:type="spellEnd"/>
       </w:hyperlink>
       <w:r>
-        <w:t xml:space="preserve"> en una aplicación web hecha con Laravel como </w:t>
-      </w:r>
-      <w:proofErr w:type="spellStart"/>
-      <w:r>
-        <w:t>framework</w:t>
-      </w:r>
-      <w:proofErr w:type="spellEnd"/>
-      <w:r>
-        <w:t xml:space="preserve"> del </w:t>
-      </w:r>
-      <w:proofErr w:type="spellStart"/>
-      <w:r>
-        <w:t>backend</w:t>
-      </w:r>
-      <w:proofErr w:type="spellEnd"/>
-      <w:r>
-        <w:t xml:space="preserve"> y </w:t>
-      </w:r>
-      <w:proofErr w:type="spellStart"/>
-      <w:r>
-        <w:t>React</w:t>
-      </w:r>
-      <w:proofErr w:type="spellEnd"/>
-      <w:r>
-        <w:t xml:space="preserve"> en el </w:t>
-      </w:r>
-      <w:proofErr w:type="spellStart"/>
-      <w:r>
-        <w:t>frontend</w:t>
-      </w:r>
-      <w:proofErr w:type="spellEnd"/>
-      <w:r>
-        <w:t>.</w:t>
+        <w:t xml:space="preserve"> en una aplicación web hecha con Laravel como framework del backend y React en el frontend.</w:t>
       </w:r>
     </w:p>
     <w:p>
@@ -613,7 +568,7 @@
       <w:pPr>
         <w:pStyle w:val="Ttulo1"/>
       </w:pPr>
-      <w:bookmarkStart w:id="1" w:name="_Toc196984321"/>
+      <w:bookmarkStart w:id="1" w:name="_Toc197710252"/>
       <w:r>
         <w:t>Despliegue y repositorios del proyecto</w:t>
       </w:r>
@@ -625,13 +580,8 @@
       </w:r>
     </w:p>
     <w:p>
-      <w:proofErr w:type="spellStart"/>
-      <w:r>
-        <w:t>Fontend</w:t>
-      </w:r>
-      <w:proofErr w:type="spellEnd"/>
-      <w:r>
-        <w:t xml:space="preserve">: </w:t>
+      <w:r>
+        <w:t xml:space="preserve">Fontend: </w:t>
       </w:r>
       <w:hyperlink r:id="rId8" w:history="1">
         <w:r>
@@ -641,15 +591,13 @@
           <w:t>https://stripe.andrescoder.dev/</w:t>
         </w:r>
       </w:hyperlink>
-    </w:p>
-    <w:p>
-      <w:proofErr w:type="spellStart"/>
-      <w:r>
-        <w:t>Backend</w:t>
-      </w:r>
-      <w:proofErr w:type="spellEnd"/>
-      <w:r>
-        <w:t xml:space="preserve">: </w:t>
+      <w:r>
+        <w:t xml:space="preserve"> (desactivado)</w:t>
+      </w:r>
+    </w:p>
+    <w:p>
+      <w:r>
+        <w:t xml:space="preserve">Backend: </w:t>
       </w:r>
       <w:hyperlink r:id="rId9" w:history="1">
         <w:r>
@@ -659,18 +607,13 @@
           <w:t>https://stripeapi.andrescoder.dev/</w:t>
         </w:r>
       </w:hyperlink>
-    </w:p>
-    <w:p>
-      <w:r>
-        <w:t xml:space="preserve">El código fuente del proyecto está disponible en </w:t>
-      </w:r>
-      <w:proofErr w:type="spellStart"/>
-      <w:r>
-        <w:t>Github</w:t>
-      </w:r>
-      <w:proofErr w:type="spellEnd"/>
-      <w:r>
-        <w:t xml:space="preserve"> a través del repositorio de código:</w:t>
+      <w:r>
+        <w:t xml:space="preserve"> (desactivado)</w:t>
+      </w:r>
+    </w:p>
+    <w:p>
+      <w:r>
+        <w:t>El código fuente del proyecto está disponible en Github a través del repositorio de código:</w:t>
       </w:r>
     </w:p>
     <w:p>
@@ -685,9 +628,41 @@
     </w:p>
     <w:p>
       <w:pPr>
+        <w:rPr>
+          <w:b/>
+          <w:bCs/>
+        </w:rPr>
+      </w:pPr>
+      <w:r>
+        <w:t xml:space="preserve">En el directorio donde se encuentra esta documentación he agregado el archivo de configuración de Postman para poder probar el api, es el archivo llamado </w:t>
+      </w:r>
+      <w:r>
+        <w:rPr>
+          <w:b/>
+          <w:bCs/>
+        </w:rPr>
+        <w:t>STRIPE.postman_collection.json</w:t>
+      </w:r>
+    </w:p>
+    <w:p>
+      <w:r>
+        <w:t>En el directorio BD se encuentra el script de MySQL para crear las tablas y poblarla con algunos datos</w:t>
+      </w:r>
+      <w:r>
+        <w:t xml:space="preserve">. </w:t>
+      </w:r>
+      <w:r>
+        <w:t xml:space="preserve"> Laravel mediante migraciones es capaz de crear toda la estructura de la base de datos</w:t>
+      </w:r>
+      <w:r>
+        <w:t xml:space="preserve"> pero no introduce datos de prueba.</w:t>
+      </w:r>
+    </w:p>
+    <w:p>
+      <w:pPr>
         <w:pStyle w:val="Ttulo1"/>
       </w:pPr>
-      <w:bookmarkStart w:id="2" w:name="_Toc196984322"/>
+      <w:bookmarkStart w:id="2" w:name="_Toc197710253"/>
       <w:r>
         <w:t>Instrucciones de uso</w:t>
       </w:r>
@@ -708,68 +683,24 @@
     </w:p>
     <w:p>
       <w:r>
-        <w:t xml:space="preserve">2.- Instalar las </w:t>
-      </w:r>
-      <w:proofErr w:type="spellStart"/>
-      <w:r>
-        <w:t>depencias</w:t>
-      </w:r>
-      <w:proofErr w:type="spellEnd"/>
-      <w:r>
-        <w:t xml:space="preserve"> del </w:t>
-      </w:r>
-      <w:proofErr w:type="spellStart"/>
-      <w:r>
-        <w:t>backend</w:t>
-      </w:r>
-      <w:proofErr w:type="spellEnd"/>
-      <w:r>
-        <w:t xml:space="preserve"> ejecutando desde esta carpeta el comando </w:t>
-      </w:r>
-      <w:proofErr w:type="spellStart"/>
-      <w:r>
-        <w:rPr>
-          <w:b/>
-          <w:bCs/>
-        </w:rPr>
-        <w:t>composer</w:t>
-      </w:r>
-      <w:proofErr w:type="spellEnd"/>
-      <w:r>
-        <w:rPr>
-          <w:b/>
-          <w:bCs/>
-        </w:rPr>
-        <w:t xml:space="preserve"> </w:t>
-      </w:r>
-      <w:proofErr w:type="spellStart"/>
-      <w:r>
-        <w:rPr>
-          <w:b/>
-          <w:bCs/>
-        </w:rPr>
-        <w:t>install</w:t>
-      </w:r>
-      <w:proofErr w:type="spellEnd"/>
-      <w:r>
-        <w:t xml:space="preserve">(para ejecutarlo en Windows hubo que agregar los </w:t>
-      </w:r>
-      <w:proofErr w:type="spellStart"/>
-      <w:r>
-        <w:t>dll</w:t>
-      </w:r>
-      <w:proofErr w:type="spellEnd"/>
-      <w:r>
-        <w:t xml:space="preserve"> de la librería </w:t>
-      </w:r>
-      <w:proofErr w:type="spellStart"/>
+        <w:t xml:space="preserve">2.- Instalar las depencias del backend ejecutando desde esta carpeta el comando </w:t>
+      </w:r>
+      <w:r>
+        <w:rPr>
+          <w:b/>
+          <w:bCs/>
+        </w:rPr>
+        <w:t>composer install</w:t>
+      </w:r>
+      <w:r>
+        <w:t xml:space="preserve">(para ejecutarlo en Windows hubo que agregar los dll de la librería </w:t>
+      </w:r>
       <w:r>
         <w:t>I</w:t>
       </w:r>
       <w:r>
         <w:t>magick</w:t>
       </w:r>
-      <w:proofErr w:type="spellEnd"/>
       <w:r>
         <w:t xml:space="preserve"> </w:t>
       </w:r>
@@ -787,15 +718,53 @@
       <w:r>
         <w:t xml:space="preserve">) y las dependencias del frontal ejecutando desde esta carpeta el comando </w:t>
       </w:r>
-      <w:proofErr w:type="spellStart"/>
-      <w:r>
-        <w:rPr>
-          <w:b/>
-          <w:bCs/>
-        </w:rPr>
-        <w:t>npm</w:t>
-      </w:r>
-      <w:proofErr w:type="spellEnd"/>
+      <w:r>
+        <w:rPr>
+          <w:b/>
+          <w:bCs/>
+        </w:rPr>
+        <w:t>npm install</w:t>
+      </w:r>
+      <w:r>
+        <w:t>.</w:t>
+      </w:r>
+    </w:p>
+    <w:p>
+      <w:r>
+        <w:t xml:space="preserve">3.- Configuraremos el archivo .env del backend para agregar las credenciales de la base de datos y ejecutaremos las migraciones con el comando </w:t>
+      </w:r>
+      <w:r>
+        <w:rPr>
+          <w:b/>
+          <w:bCs/>
+        </w:rPr>
+        <w:t>php artisan migrate</w:t>
+      </w:r>
+      <w:r>
+        <w:t>.</w:t>
+      </w:r>
+    </w:p>
+    <w:p>
+      <w:r>
+        <w:t xml:space="preserve">4.- Para lanzar el api ejecutaremos el comando </w:t>
+      </w:r>
+      <w:r>
+        <w:rPr>
+          <w:b/>
+          <w:bCs/>
+        </w:rPr>
+        <w:t>php artisan serve</w:t>
+      </w:r>
+      <w:r>
+        <w:t xml:space="preserve">, seguidamente necesitamos ejecutar la cola en la que se encolan los eventos de Stripe con el comando </w:t>
+      </w:r>
+      <w:r>
+        <w:rPr>
+          <w:b/>
+          <w:bCs/>
+        </w:rPr>
+        <w:t>php artisan queue:work</w:t>
+      </w:r>
       <w:r>
         <w:rPr>
           <w:b/>
@@ -803,179 +772,6 @@
         </w:rPr>
         <w:t xml:space="preserve"> </w:t>
       </w:r>
-      <w:proofErr w:type="spellStart"/>
-      <w:r>
-        <w:rPr>
-          <w:b/>
-          <w:bCs/>
-        </w:rPr>
-        <w:t>install</w:t>
-      </w:r>
-      <w:proofErr w:type="spellEnd"/>
-      <w:r>
-        <w:t>.</w:t>
-      </w:r>
-    </w:p>
-    <w:p>
-      <w:r>
-        <w:t>3.- Configuraremos el archivo .</w:t>
-      </w:r>
-      <w:proofErr w:type="spellStart"/>
-      <w:r>
-        <w:t>env</w:t>
-      </w:r>
-      <w:proofErr w:type="spellEnd"/>
-      <w:r>
-        <w:t xml:space="preserve"> del </w:t>
-      </w:r>
-      <w:proofErr w:type="spellStart"/>
-      <w:r>
-        <w:t>backend</w:t>
-      </w:r>
-      <w:proofErr w:type="spellEnd"/>
-      <w:r>
-        <w:t xml:space="preserve"> para agregar las credenciales de la base de datos y ejecutaremos las migraciones con el comando </w:t>
-      </w:r>
-      <w:proofErr w:type="spellStart"/>
-      <w:r>
-        <w:rPr>
-          <w:b/>
-          <w:bCs/>
-        </w:rPr>
-        <w:t>php</w:t>
-      </w:r>
-      <w:proofErr w:type="spellEnd"/>
-      <w:r>
-        <w:rPr>
-          <w:b/>
-          <w:bCs/>
-        </w:rPr>
-        <w:t xml:space="preserve"> </w:t>
-      </w:r>
-      <w:proofErr w:type="spellStart"/>
-      <w:r>
-        <w:rPr>
-          <w:b/>
-          <w:bCs/>
-        </w:rPr>
-        <w:t>artisan</w:t>
-      </w:r>
-      <w:proofErr w:type="spellEnd"/>
-      <w:r>
-        <w:rPr>
-          <w:b/>
-          <w:bCs/>
-        </w:rPr>
-        <w:t xml:space="preserve"> </w:t>
-      </w:r>
-      <w:proofErr w:type="spellStart"/>
-      <w:r>
-        <w:rPr>
-          <w:b/>
-          <w:bCs/>
-        </w:rPr>
-        <w:t>migrate</w:t>
-      </w:r>
-      <w:proofErr w:type="spellEnd"/>
-      <w:r>
-        <w:t>.</w:t>
-      </w:r>
-    </w:p>
-    <w:p>
-      <w:r>
-        <w:t xml:space="preserve">4.- Para lanzar el api ejecutaremos el comando </w:t>
-      </w:r>
-      <w:proofErr w:type="spellStart"/>
-      <w:r>
-        <w:rPr>
-          <w:b/>
-          <w:bCs/>
-        </w:rPr>
-        <w:t>php</w:t>
-      </w:r>
-      <w:proofErr w:type="spellEnd"/>
-      <w:r>
-        <w:rPr>
-          <w:b/>
-          <w:bCs/>
-        </w:rPr>
-        <w:t xml:space="preserve"> </w:t>
-      </w:r>
-      <w:proofErr w:type="spellStart"/>
-      <w:r>
-        <w:rPr>
-          <w:b/>
-          <w:bCs/>
-        </w:rPr>
-        <w:t>artisan</w:t>
-      </w:r>
-      <w:proofErr w:type="spellEnd"/>
-      <w:r>
-        <w:rPr>
-          <w:b/>
-          <w:bCs/>
-        </w:rPr>
-        <w:t xml:space="preserve"> serve</w:t>
-      </w:r>
-      <w:r>
-        <w:t xml:space="preserve">, seguidamente necesitamos ejecutar la cola en la que se encolan los eventos de </w:t>
-      </w:r>
-      <w:proofErr w:type="spellStart"/>
-      <w:r>
-        <w:t>Stripe</w:t>
-      </w:r>
-      <w:proofErr w:type="spellEnd"/>
-      <w:r>
-        <w:t xml:space="preserve"> con el comando </w:t>
-      </w:r>
-      <w:proofErr w:type="spellStart"/>
-      <w:r>
-        <w:rPr>
-          <w:b/>
-          <w:bCs/>
-        </w:rPr>
-        <w:t>php</w:t>
-      </w:r>
-      <w:proofErr w:type="spellEnd"/>
-      <w:r>
-        <w:rPr>
-          <w:b/>
-          <w:bCs/>
-        </w:rPr>
-        <w:t xml:space="preserve"> </w:t>
-      </w:r>
-      <w:proofErr w:type="spellStart"/>
-      <w:r>
-        <w:rPr>
-          <w:b/>
-          <w:bCs/>
-        </w:rPr>
-        <w:t>artisan</w:t>
-      </w:r>
-      <w:proofErr w:type="spellEnd"/>
-      <w:r>
-        <w:rPr>
-          <w:b/>
-          <w:bCs/>
-        </w:rPr>
-        <w:t xml:space="preserve"> </w:t>
-      </w:r>
-      <w:proofErr w:type="spellStart"/>
-      <w:r>
-        <w:rPr>
-          <w:b/>
-          <w:bCs/>
-        </w:rPr>
-        <w:t>queue:work</w:t>
-      </w:r>
-      <w:proofErr w:type="spellEnd"/>
-      <w:r>
-        <w:rPr>
-          <w:b/>
-          <w:bCs/>
-        </w:rPr>
-        <w:t xml:space="preserve"> </w:t>
-      </w:r>
       <w:r>
         <w:t>y</w:t>
       </w:r>
@@ -989,63 +785,14 @@
         <w:t xml:space="preserve">, </w:t>
       </w:r>
       <w:r>
-        <w:t xml:space="preserve">indicar a </w:t>
-      </w:r>
-      <w:proofErr w:type="spellStart"/>
-      <w:r>
-        <w:t>stripe</w:t>
-      </w:r>
-      <w:proofErr w:type="spellEnd"/>
-      <w:r>
-        <w:t xml:space="preserve"> el </w:t>
-      </w:r>
-      <w:proofErr w:type="spellStart"/>
-      <w:r>
-        <w:t>endpoint</w:t>
-      </w:r>
-      <w:proofErr w:type="spellEnd"/>
-      <w:r>
-        <w:t xml:space="preserve"> que debe usar para los eventos que hemos configurado en su </w:t>
-      </w:r>
-      <w:proofErr w:type="spellStart"/>
-      <w:r>
-        <w:t>dasboard</w:t>
-      </w:r>
-      <w:proofErr w:type="spellEnd"/>
-      <w:r>
-        <w:t xml:space="preserve"> con el comando </w:t>
-      </w:r>
-      <w:proofErr w:type="spellStart"/>
-      <w:r>
-        <w:rPr>
-          <w:b/>
-          <w:bCs/>
-        </w:rPr>
-        <w:t>stripe</w:t>
-      </w:r>
-      <w:proofErr w:type="spellEnd"/>
-      <w:r>
-        <w:rPr>
-          <w:b/>
-          <w:bCs/>
-        </w:rPr>
-        <w:t xml:space="preserve"> listen --forward-</w:t>
-      </w:r>
-      <w:proofErr w:type="spellStart"/>
-      <w:r>
-        <w:rPr>
-          <w:b/>
-          <w:bCs/>
-        </w:rPr>
-        <w:t>to</w:t>
-      </w:r>
-      <w:proofErr w:type="spellEnd"/>
-      <w:r>
-        <w:rPr>
-          <w:b/>
-          <w:bCs/>
-        </w:rPr>
-        <w:t xml:space="preserve"> </w:t>
+        <w:t xml:space="preserve">indicar a stripe el endpoint que debe usar para los eventos que hemos configurado en su dasboard con el comando </w:t>
+      </w:r>
+      <w:r>
+        <w:rPr>
+          <w:b/>
+          <w:bCs/>
+        </w:rPr>
+        <w:t xml:space="preserve">stripe listen --forward-to </w:t>
       </w:r>
       <w:hyperlink r:id="rId12" w:history="1">
         <w:r>
@@ -1065,68 +812,33 @@
         <w:t xml:space="preserve"> </w:t>
       </w:r>
       <w:r>
-        <w:t xml:space="preserve">al ejecutar este comando la terminal nos devolverá una llave que será la que usará </w:t>
-      </w:r>
-      <w:proofErr w:type="spellStart"/>
-      <w:r>
-        <w:t>Stripe</w:t>
-      </w:r>
-      <w:proofErr w:type="spellEnd"/>
-      <w:r>
-        <w:t xml:space="preserve"> para firmar todas sus pe</w:t>
-      </w:r>
-      <w:r>
-        <w:t xml:space="preserve">ticiones a nuestra api para validar que son peticiones confiables, debemos copiar esta clave en el parámetro </w:t>
+        <w:t>al ejecutar este comando la terminal nos devolverá una llave que será la que usará Stripe para firmar todas sus pe</w:t>
+      </w:r>
+      <w:r>
+        <w:t xml:space="preserve">ticiones a nuestra </w:t>
+      </w:r>
+      <w:r>
+        <w:lastRenderedPageBreak/>
+        <w:t xml:space="preserve">api para validar que son peticiones confiables, debemos copiar esta clave en el parámetro </w:t>
       </w:r>
       <w:r>
         <w:t>STRIPE_WEBHOOK_SECRET</w:t>
       </w:r>
       <w:r>
-        <w:t xml:space="preserve"> de nuestro archivo .</w:t>
-      </w:r>
-      <w:proofErr w:type="spellStart"/>
-      <w:r>
-        <w:t>env</w:t>
-      </w:r>
-      <w:proofErr w:type="spellEnd"/>
-    </w:p>
-    <w:p>
-      <w:r>
-        <w:t xml:space="preserve">5.- Para lanzar nuestro frontal en </w:t>
-      </w:r>
-      <w:proofErr w:type="spellStart"/>
-      <w:r>
-        <w:t>React</w:t>
-      </w:r>
-      <w:proofErr w:type="spellEnd"/>
-      <w:r>
-        <w:t xml:space="preserve"> usaremos el comando </w:t>
-      </w:r>
-      <w:proofErr w:type="spellStart"/>
-      <w:r>
-        <w:rPr>
-          <w:b/>
-          <w:bCs/>
-        </w:rPr>
-        <w:t>npm</w:t>
-      </w:r>
-      <w:proofErr w:type="spellEnd"/>
-      <w:r>
-        <w:rPr>
-          <w:b/>
-          <w:bCs/>
-        </w:rPr>
-        <w:t xml:space="preserve"> run </w:t>
-      </w:r>
-      <w:proofErr w:type="spellStart"/>
-      <w:r>
-        <w:rPr>
-          <w:b/>
-          <w:bCs/>
-        </w:rPr>
-        <w:t>dev</w:t>
-      </w:r>
-      <w:proofErr w:type="spellEnd"/>
+        <w:t xml:space="preserve"> de nuestro archivo .env</w:t>
+      </w:r>
+    </w:p>
+    <w:p>
+      <w:r>
+        <w:t xml:space="preserve">5.- Para lanzar nuestro frontal en React usaremos el comando </w:t>
+      </w:r>
+      <w:r>
+        <w:rPr>
+          <w:b/>
+          <w:bCs/>
+        </w:rPr>
+        <w:t>npm run dev</w:t>
+      </w:r>
       <w:r>
         <w:t xml:space="preserve"> y la aplicación estará disponible en la dirección </w:t>
       </w:r>
@@ -1141,20 +853,10 @@
     </w:p>
     <w:p>
       <w:pPr>
-        <w:rPr>
-          <w:b/>
-          <w:bCs/>
-        </w:rPr>
-      </w:pPr>
-    </w:p>
-    <w:p/>
-    <w:p>
-      <w:pPr>
         <w:pStyle w:val="Ttulo1"/>
       </w:pPr>
-      <w:bookmarkStart w:id="3" w:name="_Toc196984323"/>
-      <w:r>
-        <w:lastRenderedPageBreak/>
+      <w:bookmarkStart w:id="3" w:name="_Toc197710254"/>
+      <w:r>
         <w:t>Detalles Importantes</w:t>
       </w:r>
       <w:bookmarkEnd w:id="3"/>
@@ -1182,42 +884,10 @@
         <w:t xml:space="preserve"> es una opción</w:t>
       </w:r>
       <w:r>
-        <w:t xml:space="preserve"> de </w:t>
-      </w:r>
-      <w:proofErr w:type="spellStart"/>
-      <w:r>
-        <w:t>Stripe</w:t>
-      </w:r>
-      <w:proofErr w:type="spellEnd"/>
-      <w:r>
-        <w:t xml:space="preserve"> del</w:t>
-      </w:r>
-      <w:r>
-        <w:t xml:space="preserve"> </w:t>
-      </w:r>
-      <w:proofErr w:type="spellStart"/>
-      <w:r>
-        <w:t>dashboard</w:t>
-      </w:r>
-      <w:proofErr w:type="spellEnd"/>
-      <w:r>
-        <w:t xml:space="preserve"> de </w:t>
-      </w:r>
-      <w:proofErr w:type="spellStart"/>
-      <w:r>
-        <w:t>Stripe</w:t>
-      </w:r>
-      <w:proofErr w:type="spellEnd"/>
-      <w:r>
-        <w:t xml:space="preserve"> para personalizar el manejo de transacciones fraudulentas, en esta demostración se usa la configuración por defecto que recomienda </w:t>
-      </w:r>
-      <w:proofErr w:type="spellStart"/>
-      <w:r>
-        <w:t>Stripe</w:t>
-      </w:r>
-      <w:proofErr w:type="spellEnd"/>
-      <w:r>
-        <w:t>.</w:t>
+        <w:t xml:space="preserve"> de Stripe del</w:t>
+      </w:r>
+      <w:r>
+        <w:t xml:space="preserve"> dashboard de Stripe para personalizar el manejo de transacciones fraudulentas, en esta demostración se usa la configuración por defecto que recomienda Stripe.</w:t>
       </w:r>
     </w:p>
     <w:p>
@@ -1271,15 +941,7 @@
         <w:t>3DSecure</w:t>
       </w:r>
       <w:r>
-        <w:t xml:space="preserve"> se usa una configuración específica del </w:t>
-      </w:r>
-      <w:proofErr w:type="spellStart"/>
-      <w:r>
-        <w:t>payment</w:t>
-      </w:r>
-      <w:proofErr w:type="spellEnd"/>
-      <w:r>
-        <w:t xml:space="preserve"> intent(</w:t>
+        <w:t xml:space="preserve"> se usa una configuración específica del payment intent(</w:t>
       </w:r>
       <w:hyperlink r:id="rId16" w:history="1">
         <w:r>
@@ -1295,33 +957,7 @@
     </w:p>
     <w:p>
       <w:r>
-        <w:t>                $</w:t>
-      </w:r>
-      <w:proofErr w:type="spellStart"/>
-      <w:r>
-        <w:t>paymentIntent</w:t>
-      </w:r>
-      <w:proofErr w:type="spellEnd"/>
-      <w:r>
-        <w:t xml:space="preserve"> = </w:t>
-      </w:r>
-      <w:proofErr w:type="spellStart"/>
-      <w:proofErr w:type="gramStart"/>
-      <w:r>
-        <w:t>PaymentIntent</w:t>
-      </w:r>
-      <w:proofErr w:type="spellEnd"/>
-      <w:r>
-        <w:t>::</w:t>
-      </w:r>
-      <w:proofErr w:type="spellStart"/>
-      <w:proofErr w:type="gramEnd"/>
-      <w:r>
-        <w:t>create</w:t>
-      </w:r>
-      <w:proofErr w:type="spellEnd"/>
-      <w:r>
-        <w:t>([</w:t>
+        <w:t>                $paymentIntent = PaymentIntent::create([</w:t>
       </w:r>
     </w:p>
     <w:p>
@@ -1338,62 +974,22 @@
     </w:p>
     <w:p>
       <w:r>
-        <w:t>                    '</w:t>
-      </w:r>
-      <w:proofErr w:type="spellStart"/>
-      <w:r>
-        <w:t>confirmation_method</w:t>
-      </w:r>
-      <w:proofErr w:type="spellEnd"/>
-      <w:r>
-        <w:t>' =&gt; 'manual',</w:t>
-      </w:r>
-    </w:p>
-    <w:p>
-      <w:r>
-        <w:t>                    '</w:t>
-      </w:r>
-      <w:proofErr w:type="spellStart"/>
-      <w:r>
-        <w:t>confirm</w:t>
-      </w:r>
-      <w:proofErr w:type="spellEnd"/>
-      <w:r>
-        <w:t>' =&gt; true,</w:t>
-      </w:r>
-    </w:p>
-    <w:p>
-      <w:r>
-        <w:t>                    '</w:t>
-      </w:r>
-      <w:proofErr w:type="spellStart"/>
-      <w:r>
-        <w:t>use_stripe_sdk</w:t>
-      </w:r>
-      <w:proofErr w:type="spellEnd"/>
-      <w:r>
-        <w:t>' =&gt; true,</w:t>
-      </w:r>
-    </w:p>
-    <w:p>
-      <w:r>
-        <w:t>                    '</w:t>
-      </w:r>
-      <w:proofErr w:type="spellStart"/>
-      <w:r>
-        <w:t>payment_method_types</w:t>
-      </w:r>
-      <w:proofErr w:type="spellEnd"/>
-      <w:r>
-        <w:t>' =&gt; ['</w:t>
-      </w:r>
-      <w:proofErr w:type="spellStart"/>
-      <w:r>
-        <w:t>card</w:t>
-      </w:r>
-      <w:proofErr w:type="spellEnd"/>
-      <w:r>
-        <w:t>'],</w:t>
+        <w:t>                    'confirmation_method' =&gt; 'manual',</w:t>
+      </w:r>
+    </w:p>
+    <w:p>
+      <w:r>
+        <w:t>                    'confirm' =&gt; true,</w:t>
+      </w:r>
+    </w:p>
+    <w:p>
+      <w:r>
+        <w:t>                    'use_stripe_sdk' =&gt; true,</w:t>
+      </w:r>
+    </w:p>
+    <w:p>
+      <w:r>
+        <w:t>                    'payment_method_types' =&gt; ['card'],</w:t>
       </w:r>
     </w:p>
     <w:p>
@@ -1453,6 +1049,155 @@
         <w:pStyle w:val="Prrafodelista"/>
         <w:numPr>
           <w:ilvl w:val="0"/>
+          <w:numId w:val="3"/>
+        </w:numPr>
+      </w:pPr>
+      <w:r>
+        <w:t>En la parte de reembolso global se considera que las solicitudes de reembolso usarán números de cuenta bancaria tipo SEPA y estas son peticiones que Stripe resuelve asíncronamente, el api de Stripe devuelve como status=processing y unos segunos o minutos después Stripe actualiza su dashboard con el estado concreto. Es por esto por lo que nuestro frontal considera una transferencia exitosa al status processing.</w:t>
+      </w:r>
+    </w:p>
+    <w:p>
+      <w:pPr>
+        <w:pStyle w:val="Prrafodelista"/>
+        <w:ind w:left="360"/>
+      </w:pPr>
+      <w:r>
+        <w:t>Primero muestra el estado pendiente:</w:t>
+      </w:r>
+    </w:p>
+    <w:p>
+      <w:pPr>
+        <w:pStyle w:val="Prrafodelista"/>
+        <w:ind w:left="360"/>
+      </w:pPr>
+      <w:r>
+        <w:rPr>
+          <w:noProof/>
+        </w:rPr>
+        <w:lastRenderedPageBreak/>
+        <w:drawing>
+          <wp:inline distT="0" distB="0" distL="0" distR="0" wp14:anchorId="5C8E3337" wp14:editId="69502625">
+            <wp:extent cx="5402580" cy="2286000"/>
+            <wp:effectExtent l="0" t="0" r="7620" b="0"/>
+            <wp:docPr id="1152017668" name="Imagen 1"/>
+            <wp:cNvGraphicFramePr>
+              <a:graphicFrameLocks xmlns:a="http://schemas.openxmlformats.org/drawingml/2006/main" noChangeAspect="1"/>
+            </wp:cNvGraphicFramePr>
+            <a:graphic xmlns:a="http://schemas.openxmlformats.org/drawingml/2006/main">
+              <a:graphicData uri="http://schemas.openxmlformats.org/drawingml/2006/picture">
+                <pic:pic xmlns:pic="http://schemas.openxmlformats.org/drawingml/2006/picture">
+                  <pic:nvPicPr>
+                    <pic:cNvPr id="0" name="Picture 1"/>
+                    <pic:cNvPicPr>
+                      <a:picLocks noChangeAspect="1" noChangeArrowheads="1"/>
+                    </pic:cNvPicPr>
+                  </pic:nvPicPr>
+                  <pic:blipFill>
+                    <a:blip r:embed="rId18" cstate="print">
+                      <a:extLst>
+                        <a:ext uri="{28A0092B-C50C-407E-A947-70E740481C1C}">
+                          <a14:useLocalDpi xmlns:a14="http://schemas.microsoft.com/office/drawing/2010/main" val="0"/>
+                        </a:ext>
+                      </a:extLst>
+                    </a:blip>
+                    <a:srcRect/>
+                    <a:stretch>
+                      <a:fillRect/>
+                    </a:stretch>
+                  </pic:blipFill>
+                  <pic:spPr bwMode="auto">
+                    <a:xfrm>
+                      <a:off x="0" y="0"/>
+                      <a:ext cx="5402580" cy="2286000"/>
+                    </a:xfrm>
+                    <a:prstGeom prst="rect">
+                      <a:avLst/>
+                    </a:prstGeom>
+                    <a:noFill/>
+                    <a:ln>
+                      <a:noFill/>
+                    </a:ln>
+                  </pic:spPr>
+                </pic:pic>
+              </a:graphicData>
+            </a:graphic>
+          </wp:inline>
+        </w:drawing>
+      </w:r>
+    </w:p>
+    <w:p>
+      <w:pPr>
+        <w:pStyle w:val="Prrafodelista"/>
+        <w:ind w:left="360"/>
+      </w:pPr>
+      <w:r>
+        <w:t>Y más tarde resuelve dependiendo si es exitoso o erróneo:</w:t>
+      </w:r>
+    </w:p>
+    <w:p>
+      <w:pPr>
+        <w:pStyle w:val="Prrafodelista"/>
+        <w:ind w:left="360"/>
+      </w:pPr>
+      <w:r>
+        <w:rPr>
+          <w:noProof/>
+        </w:rPr>
+        <w:drawing>
+          <wp:inline distT="0" distB="0" distL="0" distR="0" wp14:anchorId="4BB9A291" wp14:editId="039F9FC0">
+            <wp:extent cx="5402580" cy="2293620"/>
+            <wp:effectExtent l="0" t="0" r="7620" b="0"/>
+            <wp:docPr id="1342939007" name="Imagen 2"/>
+            <wp:cNvGraphicFramePr>
+              <a:graphicFrameLocks xmlns:a="http://schemas.openxmlformats.org/drawingml/2006/main" noChangeAspect="1"/>
+            </wp:cNvGraphicFramePr>
+            <a:graphic xmlns:a="http://schemas.openxmlformats.org/drawingml/2006/main">
+              <a:graphicData uri="http://schemas.openxmlformats.org/drawingml/2006/picture">
+                <pic:pic xmlns:pic="http://schemas.openxmlformats.org/drawingml/2006/picture">
+                  <pic:nvPicPr>
+                    <pic:cNvPr id="0" name="Picture 2"/>
+                    <pic:cNvPicPr>
+                      <a:picLocks noChangeAspect="1" noChangeArrowheads="1"/>
+                    </pic:cNvPicPr>
+                  </pic:nvPicPr>
+                  <pic:blipFill>
+                    <a:blip r:embed="rId19" cstate="print">
+                      <a:extLst>
+                        <a:ext uri="{28A0092B-C50C-407E-A947-70E740481C1C}">
+                          <a14:useLocalDpi xmlns:a14="http://schemas.microsoft.com/office/drawing/2010/main" val="0"/>
+                        </a:ext>
+                      </a:extLst>
+                    </a:blip>
+                    <a:srcRect/>
+                    <a:stretch>
+                      <a:fillRect/>
+                    </a:stretch>
+                  </pic:blipFill>
+                  <pic:spPr bwMode="auto">
+                    <a:xfrm>
+                      <a:off x="0" y="0"/>
+                      <a:ext cx="5402580" cy="2293620"/>
+                    </a:xfrm>
+                    <a:prstGeom prst="rect">
+                      <a:avLst/>
+                    </a:prstGeom>
+                    <a:noFill/>
+                    <a:ln>
+                      <a:noFill/>
+                    </a:ln>
+                  </pic:spPr>
+                </pic:pic>
+              </a:graphicData>
+            </a:graphic>
+          </wp:inline>
+        </w:drawing>
+      </w:r>
+    </w:p>
+    <w:p>
+      <w:pPr>
+        <w:pStyle w:val="Prrafodelista"/>
+        <w:numPr>
+          <w:ilvl w:val="0"/>
           <w:numId w:val="2"/>
         </w:numPr>
       </w:pPr>
@@ -1462,8 +1207,8 @@
     </w:p>
     <w:p/>
     <w:sectPr>
-      <w:headerReference w:type="default" r:id="rId18"/>
-      <w:footerReference w:type="default" r:id="rId19"/>
+      <w:headerReference w:type="default" r:id="rId20"/>
+      <w:footerReference w:type="default" r:id="rId21"/>
       <w:pgSz w:w="11906" w:h="16838"/>
       <w:pgMar w:top="1417" w:right="1701" w:bottom="1417" w:left="1701" w:header="454" w:footer="454" w:gutter="0"/>
       <w:cols w:space="708"/>

</xml_diff>

<commit_message>
Minor fixes and changing app image
</commit_message>
<xml_diff>
--- a/Documentacion/Manual de uso.docx
+++ b/Documentacion/Manual de uso.docx
@@ -52,6 +52,7 @@
           <w:szCs w:val="144"/>
         </w:rPr>
       </w:pPr>
+      <w:proofErr w:type="spellStart"/>
       <w:r>
         <w:rPr>
           <w:b/>
@@ -59,7 +60,17 @@
           <w:sz w:val="144"/>
           <w:szCs w:val="144"/>
         </w:rPr>
-        <w:t>Stripe App</w:t>
+        <w:t>Stripe</w:t>
+      </w:r>
+      <w:proofErr w:type="spellEnd"/>
+      <w:r>
+        <w:rPr>
+          <w:b/>
+          <w:bCs/>
+          <w:sz w:val="144"/>
+          <w:szCs w:val="144"/>
+        </w:rPr>
+        <w:t xml:space="preserve"> App</w:t>
       </w:r>
     </w:p>
     <w:p>
@@ -545,15 +556,49 @@
         <w:t xml:space="preserve">Proyecto que permite la integración de la plataforma de pagos </w:t>
       </w:r>
       <w:hyperlink r:id="rId7" w:history="1">
+        <w:proofErr w:type="spellStart"/>
         <w:r>
           <w:rPr>
             <w:rStyle w:val="Hipervnculo"/>
           </w:rPr>
           <w:t>Stripe</w:t>
         </w:r>
+        <w:proofErr w:type="spellEnd"/>
       </w:hyperlink>
       <w:r>
-        <w:t xml:space="preserve"> en una aplicación web hecha con Laravel como framework del backend y React en el frontend.</w:t>
+        <w:t xml:space="preserve"> en una aplicación web hecha con Laravel como </w:t>
+      </w:r>
+      <w:proofErr w:type="spellStart"/>
+      <w:r>
+        <w:t>framework</w:t>
+      </w:r>
+      <w:proofErr w:type="spellEnd"/>
+      <w:r>
+        <w:t xml:space="preserve"> del </w:t>
+      </w:r>
+      <w:proofErr w:type="spellStart"/>
+      <w:r>
+        <w:t>backend</w:t>
+      </w:r>
+      <w:proofErr w:type="spellEnd"/>
+      <w:r>
+        <w:t xml:space="preserve"> y </w:t>
+      </w:r>
+      <w:proofErr w:type="spellStart"/>
+      <w:r>
+        <w:t>React</w:t>
+      </w:r>
+      <w:proofErr w:type="spellEnd"/>
+      <w:r>
+        <w:t xml:space="preserve"> en el </w:t>
+      </w:r>
+      <w:proofErr w:type="spellStart"/>
+      <w:r>
+        <w:t>frontend</w:t>
+      </w:r>
+      <w:proofErr w:type="spellEnd"/>
+      <w:r>
+        <w:t>.</w:t>
       </w:r>
     </w:p>
     <w:p>
@@ -580,8 +625,13 @@
       </w:r>
     </w:p>
     <w:p>
-      <w:r>
-        <w:t xml:space="preserve">Fontend: </w:t>
+      <w:proofErr w:type="spellStart"/>
+      <w:r>
+        <w:t>Fontend</w:t>
+      </w:r>
+      <w:proofErr w:type="spellEnd"/>
+      <w:r>
+        <w:t xml:space="preserve">: </w:t>
       </w:r>
       <w:hyperlink r:id="rId8" w:history="1">
         <w:r>
@@ -596,8 +646,13 @@
       </w:r>
     </w:p>
     <w:p>
-      <w:r>
-        <w:t xml:space="preserve">Backend: </w:t>
+      <w:proofErr w:type="spellStart"/>
+      <w:r>
+        <w:t>Backend</w:t>
+      </w:r>
+      <w:proofErr w:type="spellEnd"/>
+      <w:r>
+        <w:t xml:space="preserve">: </w:t>
       </w:r>
       <w:hyperlink r:id="rId9" w:history="1">
         <w:r>
@@ -613,7 +668,15 @@
     </w:p>
     <w:p>
       <w:r>
-        <w:t>El código fuente del proyecto está disponible en Github a través del repositorio de código:</w:t>
+        <w:t xml:space="preserve">El código fuente del proyecto está disponible en </w:t>
+      </w:r>
+      <w:proofErr w:type="spellStart"/>
+      <w:r>
+        <w:t>Github</w:t>
+      </w:r>
+      <w:proofErr w:type="spellEnd"/>
+      <w:r>
+        <w:t xml:space="preserve"> a través del repositorio de código:</w:t>
       </w:r>
     </w:p>
     <w:p>
@@ -634,8 +697,17 @@
         </w:rPr>
       </w:pPr>
       <w:r>
-        <w:t xml:space="preserve">En el directorio donde se encuentra esta documentación he agregado el archivo de configuración de Postman para poder probar el api, es el archivo llamado </w:t>
-      </w:r>
+        <w:t xml:space="preserve">En el directorio donde se encuentra esta documentación he agregado el archivo de configuración de </w:t>
+      </w:r>
+      <w:proofErr w:type="spellStart"/>
+      <w:r>
+        <w:t>Postman</w:t>
+      </w:r>
+      <w:proofErr w:type="spellEnd"/>
+      <w:r>
+        <w:t xml:space="preserve"> para poder probar el api, es el archivo llamado </w:t>
+      </w:r>
+      <w:proofErr w:type="spellStart"/>
       <w:r>
         <w:rPr>
           <w:b/>
@@ -643,6 +715,7 @@
         </w:rPr>
         <w:t>STRIPE.postman_collection.json</w:t>
       </w:r>
+      <w:proofErr w:type="spellEnd"/>
     </w:p>
     <w:p>
       <w:r>
@@ -652,7 +725,10 @@
         <w:t xml:space="preserve">. </w:t>
       </w:r>
       <w:r>
-        <w:t xml:space="preserve"> Laravel mediante migraciones es capaz de crear toda la estructura de la base de datos</w:t>
+        <w:t xml:space="preserve"> Laravel mediante migraciones es capaz de crear toda la estructura de la base de </w:t>
+      </w:r>
+      <w:r>
+        <w:t>datos,</w:t>
       </w:r>
       <w:r>
         <w:t xml:space="preserve"> pero no introduce datos de prueba.</w:t>
@@ -683,24 +759,68 @@
     </w:p>
     <w:p>
       <w:r>
-        <w:t xml:space="preserve">2.- Instalar las depencias del backend ejecutando desde esta carpeta el comando </w:t>
-      </w:r>
-      <w:r>
-        <w:rPr>
-          <w:b/>
-          <w:bCs/>
-        </w:rPr>
-        <w:t>composer install</w:t>
-      </w:r>
-      <w:r>
-        <w:t xml:space="preserve">(para ejecutarlo en Windows hubo que agregar los dll de la librería </w:t>
-      </w:r>
+        <w:t xml:space="preserve">2.- Instalar las </w:t>
+      </w:r>
+      <w:proofErr w:type="spellStart"/>
+      <w:r>
+        <w:t>depencias</w:t>
+      </w:r>
+      <w:proofErr w:type="spellEnd"/>
+      <w:r>
+        <w:t xml:space="preserve"> del </w:t>
+      </w:r>
+      <w:proofErr w:type="spellStart"/>
+      <w:r>
+        <w:t>backend</w:t>
+      </w:r>
+      <w:proofErr w:type="spellEnd"/>
+      <w:r>
+        <w:t xml:space="preserve"> ejecutando desde esta carpeta el comando </w:t>
+      </w:r>
+      <w:proofErr w:type="spellStart"/>
+      <w:r>
+        <w:rPr>
+          <w:b/>
+          <w:bCs/>
+        </w:rPr>
+        <w:t>composer</w:t>
+      </w:r>
+      <w:proofErr w:type="spellEnd"/>
+      <w:r>
+        <w:rPr>
+          <w:b/>
+          <w:bCs/>
+        </w:rPr>
+        <w:t xml:space="preserve"> </w:t>
+      </w:r>
+      <w:proofErr w:type="spellStart"/>
+      <w:r>
+        <w:rPr>
+          <w:b/>
+          <w:bCs/>
+        </w:rPr>
+        <w:t>install</w:t>
+      </w:r>
+      <w:proofErr w:type="spellEnd"/>
+      <w:r>
+        <w:t xml:space="preserve">(para ejecutarlo en Windows hubo que agregar los </w:t>
+      </w:r>
+      <w:proofErr w:type="spellStart"/>
+      <w:r>
+        <w:t>dll</w:t>
+      </w:r>
+      <w:proofErr w:type="spellEnd"/>
+      <w:r>
+        <w:t xml:space="preserve"> de la librería </w:t>
+      </w:r>
+      <w:proofErr w:type="spellStart"/>
       <w:r>
         <w:t>I</w:t>
       </w:r>
       <w:r>
         <w:t>magick</w:t>
       </w:r>
+      <w:proofErr w:type="spellEnd"/>
       <w:r>
         <w:t xml:space="preserve"> </w:t>
       </w:r>
@@ -718,28 +838,96 @@
       <w:r>
         <w:t xml:space="preserve">) y las dependencias del frontal ejecutando desde esta carpeta el comando </w:t>
       </w:r>
-      <w:r>
-        <w:rPr>
-          <w:b/>
-          <w:bCs/>
-        </w:rPr>
-        <w:t>npm install</w:t>
-      </w:r>
+      <w:proofErr w:type="spellStart"/>
+      <w:r>
+        <w:rPr>
+          <w:b/>
+          <w:bCs/>
+        </w:rPr>
+        <w:t>npm</w:t>
+      </w:r>
+      <w:proofErr w:type="spellEnd"/>
+      <w:r>
+        <w:rPr>
+          <w:b/>
+          <w:bCs/>
+        </w:rPr>
+        <w:t xml:space="preserve"> </w:t>
+      </w:r>
+      <w:proofErr w:type="spellStart"/>
+      <w:r>
+        <w:rPr>
+          <w:b/>
+          <w:bCs/>
+        </w:rPr>
+        <w:t>install</w:t>
+      </w:r>
+      <w:proofErr w:type="spellEnd"/>
       <w:r>
         <w:t>.</w:t>
       </w:r>
     </w:p>
     <w:p>
       <w:r>
-        <w:t xml:space="preserve">3.- Configuraremos el archivo .env del backend para agregar las credenciales de la base de datos y ejecutaremos las migraciones con el comando </w:t>
-      </w:r>
-      <w:r>
-        <w:rPr>
-          <w:b/>
-          <w:bCs/>
-        </w:rPr>
-        <w:t>php artisan migrate</w:t>
-      </w:r>
+        <w:t>3.- Configuraremos el archivo .</w:t>
+      </w:r>
+      <w:proofErr w:type="spellStart"/>
+      <w:r>
+        <w:t>env</w:t>
+      </w:r>
+      <w:proofErr w:type="spellEnd"/>
+      <w:r>
+        <w:t xml:space="preserve"> del </w:t>
+      </w:r>
+      <w:proofErr w:type="spellStart"/>
+      <w:r>
+        <w:t>backend</w:t>
+      </w:r>
+      <w:proofErr w:type="spellEnd"/>
+      <w:r>
+        <w:t xml:space="preserve"> para agregar las credenciales de la base de datos y ejecutaremos las migraciones con el comando </w:t>
+      </w:r>
+      <w:proofErr w:type="spellStart"/>
+      <w:r>
+        <w:rPr>
+          <w:b/>
+          <w:bCs/>
+        </w:rPr>
+        <w:t>php</w:t>
+      </w:r>
+      <w:proofErr w:type="spellEnd"/>
+      <w:r>
+        <w:rPr>
+          <w:b/>
+          <w:bCs/>
+        </w:rPr>
+        <w:t xml:space="preserve"> </w:t>
+      </w:r>
+      <w:proofErr w:type="spellStart"/>
+      <w:r>
+        <w:rPr>
+          <w:b/>
+          <w:bCs/>
+        </w:rPr>
+        <w:t>artisan</w:t>
+      </w:r>
+      <w:proofErr w:type="spellEnd"/>
+      <w:r>
+        <w:rPr>
+          <w:b/>
+          <w:bCs/>
+        </w:rPr>
+        <w:t xml:space="preserve"> </w:t>
+      </w:r>
+      <w:proofErr w:type="spellStart"/>
+      <w:r>
+        <w:rPr>
+          <w:b/>
+          <w:bCs/>
+        </w:rPr>
+        <w:t>migrate</w:t>
+      </w:r>
+      <w:proofErr w:type="spellEnd"/>
       <w:r>
         <w:t>.</w:t>
       </w:r>
@@ -748,23 +936,15 @@
       <w:r>
         <w:t xml:space="preserve">4.- Para lanzar el api ejecutaremos el comando </w:t>
       </w:r>
-      <w:r>
-        <w:rPr>
-          <w:b/>
-          <w:bCs/>
-        </w:rPr>
-        <w:t>php artisan serve</w:t>
-      </w:r>
-      <w:r>
-        <w:t xml:space="preserve">, seguidamente necesitamos ejecutar la cola en la que se encolan los eventos de Stripe con el comando </w:t>
-      </w:r>
-      <w:r>
-        <w:rPr>
-          <w:b/>
-          <w:bCs/>
-        </w:rPr>
-        <w:t>php artisan queue:work</w:t>
-      </w:r>
+      <w:proofErr w:type="spellStart"/>
+      <w:r>
+        <w:rPr>
+          <w:b/>
+          <w:bCs/>
+        </w:rPr>
+        <w:t>php</w:t>
+      </w:r>
+      <w:proofErr w:type="spellEnd"/>
       <w:r>
         <w:rPr>
           <w:b/>
@@ -772,6 +952,81 @@
         </w:rPr>
         <w:t xml:space="preserve"> </w:t>
       </w:r>
+      <w:proofErr w:type="spellStart"/>
+      <w:r>
+        <w:rPr>
+          <w:b/>
+          <w:bCs/>
+        </w:rPr>
+        <w:t>artisan</w:t>
+      </w:r>
+      <w:proofErr w:type="spellEnd"/>
+      <w:r>
+        <w:rPr>
+          <w:b/>
+          <w:bCs/>
+        </w:rPr>
+        <w:t xml:space="preserve"> serve</w:t>
+      </w:r>
+      <w:r>
+        <w:t xml:space="preserve">, seguidamente necesitamos ejecutar la cola en la que se encolan los eventos de </w:t>
+      </w:r>
+      <w:proofErr w:type="spellStart"/>
+      <w:r>
+        <w:t>Stripe</w:t>
+      </w:r>
+      <w:proofErr w:type="spellEnd"/>
+      <w:r>
+        <w:t xml:space="preserve"> con el comando </w:t>
+      </w:r>
+      <w:proofErr w:type="spellStart"/>
+      <w:r>
+        <w:rPr>
+          <w:b/>
+          <w:bCs/>
+        </w:rPr>
+        <w:t>php</w:t>
+      </w:r>
+      <w:proofErr w:type="spellEnd"/>
+      <w:r>
+        <w:rPr>
+          <w:b/>
+          <w:bCs/>
+        </w:rPr>
+        <w:t xml:space="preserve"> </w:t>
+      </w:r>
+      <w:proofErr w:type="spellStart"/>
+      <w:r>
+        <w:rPr>
+          <w:b/>
+          <w:bCs/>
+        </w:rPr>
+        <w:t>artisan</w:t>
+      </w:r>
+      <w:proofErr w:type="spellEnd"/>
+      <w:r>
+        <w:rPr>
+          <w:b/>
+          <w:bCs/>
+        </w:rPr>
+        <w:t xml:space="preserve"> </w:t>
+      </w:r>
+      <w:proofErr w:type="spellStart"/>
+      <w:r>
+        <w:rPr>
+          <w:b/>
+          <w:bCs/>
+        </w:rPr>
+        <w:t>queue:work</w:t>
+      </w:r>
+      <w:proofErr w:type="spellEnd"/>
+      <w:r>
+        <w:rPr>
+          <w:b/>
+          <w:bCs/>
+        </w:rPr>
+        <w:t xml:space="preserve"> </w:t>
+      </w:r>
       <w:r>
         <w:t>y</w:t>
       </w:r>
@@ -785,14 +1040,63 @@
         <w:t xml:space="preserve">, </w:t>
       </w:r>
       <w:r>
-        <w:t xml:space="preserve">indicar a stripe el endpoint que debe usar para los eventos que hemos configurado en su dasboard con el comando </w:t>
-      </w:r>
-      <w:r>
-        <w:rPr>
-          <w:b/>
-          <w:bCs/>
-        </w:rPr>
-        <w:t xml:space="preserve">stripe listen --forward-to </w:t>
+        <w:t xml:space="preserve">indicar a </w:t>
+      </w:r>
+      <w:proofErr w:type="spellStart"/>
+      <w:r>
+        <w:t>stripe</w:t>
+      </w:r>
+      <w:proofErr w:type="spellEnd"/>
+      <w:r>
+        <w:t xml:space="preserve"> el </w:t>
+      </w:r>
+      <w:proofErr w:type="spellStart"/>
+      <w:r>
+        <w:t>endpoint</w:t>
+      </w:r>
+      <w:proofErr w:type="spellEnd"/>
+      <w:r>
+        <w:t xml:space="preserve"> que debe usar para los eventos que hemos configurado en su </w:t>
+      </w:r>
+      <w:proofErr w:type="spellStart"/>
+      <w:r>
+        <w:t>dasboard</w:t>
+      </w:r>
+      <w:proofErr w:type="spellEnd"/>
+      <w:r>
+        <w:t xml:space="preserve"> con el comando </w:t>
+      </w:r>
+      <w:proofErr w:type="spellStart"/>
+      <w:r>
+        <w:rPr>
+          <w:b/>
+          <w:bCs/>
+        </w:rPr>
+        <w:t>stripe</w:t>
+      </w:r>
+      <w:proofErr w:type="spellEnd"/>
+      <w:r>
+        <w:rPr>
+          <w:b/>
+          <w:bCs/>
+        </w:rPr>
+        <w:t xml:space="preserve"> listen --forward-</w:t>
+      </w:r>
+      <w:proofErr w:type="spellStart"/>
+      <w:r>
+        <w:rPr>
+          <w:b/>
+          <w:bCs/>
+        </w:rPr>
+        <w:t>to</w:t>
+      </w:r>
+      <w:proofErr w:type="spellEnd"/>
+      <w:r>
+        <w:rPr>
+          <w:b/>
+          <w:bCs/>
+        </w:rPr>
+        <w:t xml:space="preserve"> </w:t>
       </w:r>
       <w:hyperlink r:id="rId12" w:history="1">
         <w:r>
@@ -812,7 +1116,15 @@
         <w:t xml:space="preserve"> </w:t>
       </w:r>
       <w:r>
-        <w:t>al ejecutar este comando la terminal nos devolverá una llave que será la que usará Stripe para firmar todas sus pe</w:t>
+        <w:t xml:space="preserve">al ejecutar este comando la terminal nos devolverá una llave que será la que usará </w:t>
+      </w:r>
+      <w:proofErr w:type="spellStart"/>
+      <w:r>
+        <w:t>Stripe</w:t>
+      </w:r>
+      <w:proofErr w:type="spellEnd"/>
+      <w:r>
+        <w:t xml:space="preserve"> para firmar todas sus pe</w:t>
       </w:r>
       <w:r>
         <w:t xml:space="preserve">ticiones a nuestra </w:t>
@@ -825,20 +1137,51 @@
         <w:t>STRIPE_WEBHOOK_SECRET</w:t>
       </w:r>
       <w:r>
-        <w:t xml:space="preserve"> de nuestro archivo .env</w:t>
-      </w:r>
-    </w:p>
-    <w:p>
-      <w:r>
-        <w:t xml:space="preserve">5.- Para lanzar nuestro frontal en React usaremos el comando </w:t>
-      </w:r>
-      <w:r>
-        <w:rPr>
-          <w:b/>
-          <w:bCs/>
-        </w:rPr>
-        <w:t>npm run dev</w:t>
-      </w:r>
+        <w:t xml:space="preserve"> de nuestro archivo .</w:t>
+      </w:r>
+      <w:proofErr w:type="spellStart"/>
+      <w:r>
+        <w:t>env</w:t>
+      </w:r>
+      <w:proofErr w:type="spellEnd"/>
+    </w:p>
+    <w:p>
+      <w:r>
+        <w:t xml:space="preserve">5.- Para lanzar nuestro frontal en </w:t>
+      </w:r>
+      <w:proofErr w:type="spellStart"/>
+      <w:r>
+        <w:t>React</w:t>
+      </w:r>
+      <w:proofErr w:type="spellEnd"/>
+      <w:r>
+        <w:t xml:space="preserve"> usaremos el comando </w:t>
+      </w:r>
+      <w:proofErr w:type="spellStart"/>
+      <w:r>
+        <w:rPr>
+          <w:b/>
+          <w:bCs/>
+        </w:rPr>
+        <w:t>npm</w:t>
+      </w:r>
+      <w:proofErr w:type="spellEnd"/>
+      <w:r>
+        <w:rPr>
+          <w:b/>
+          <w:bCs/>
+        </w:rPr>
+        <w:t xml:space="preserve"> run </w:t>
+      </w:r>
+      <w:proofErr w:type="spellStart"/>
+      <w:r>
+        <w:rPr>
+          <w:b/>
+          <w:bCs/>
+        </w:rPr>
+        <w:t>dev</w:t>
+      </w:r>
+      <w:proofErr w:type="spellEnd"/>
       <w:r>
         <w:t xml:space="preserve"> y la aplicación estará disponible en la dirección </w:t>
       </w:r>
@@ -884,10 +1227,42 @@
         <w:t xml:space="preserve"> es una opción</w:t>
       </w:r>
       <w:r>
-        <w:t xml:space="preserve"> de Stripe del</w:t>
-      </w:r>
-      <w:r>
-        <w:t xml:space="preserve"> dashboard de Stripe para personalizar el manejo de transacciones fraudulentas, en esta demostración se usa la configuración por defecto que recomienda Stripe.</w:t>
+        <w:t xml:space="preserve"> de </w:t>
+      </w:r>
+      <w:proofErr w:type="spellStart"/>
+      <w:r>
+        <w:t>Stripe</w:t>
+      </w:r>
+      <w:proofErr w:type="spellEnd"/>
+      <w:r>
+        <w:t xml:space="preserve"> del</w:t>
+      </w:r>
+      <w:r>
+        <w:t xml:space="preserve"> </w:t>
+      </w:r>
+      <w:proofErr w:type="spellStart"/>
+      <w:r>
+        <w:t>dashboard</w:t>
+      </w:r>
+      <w:proofErr w:type="spellEnd"/>
+      <w:r>
+        <w:t xml:space="preserve"> de </w:t>
+      </w:r>
+      <w:proofErr w:type="spellStart"/>
+      <w:r>
+        <w:t>Stripe</w:t>
+      </w:r>
+      <w:proofErr w:type="spellEnd"/>
+      <w:r>
+        <w:t xml:space="preserve"> para personalizar el manejo de transacciones fraudulentas, en esta demostración se usa la configuración por defecto que recomienda </w:t>
+      </w:r>
+      <w:proofErr w:type="spellStart"/>
+      <w:r>
+        <w:t>Stripe</w:t>
+      </w:r>
+      <w:proofErr w:type="spellEnd"/>
+      <w:r>
+        <w:t>.</w:t>
       </w:r>
     </w:p>
     <w:p>
@@ -941,7 +1316,15 @@
         <w:t>3DSecure</w:t>
       </w:r>
       <w:r>
-        <w:t xml:space="preserve"> se usa una configuración específica del payment intent(</w:t>
+        <w:t xml:space="preserve"> se usa una configuración específica del </w:t>
+      </w:r>
+      <w:proofErr w:type="spellStart"/>
+      <w:r>
+        <w:t>payment</w:t>
+      </w:r>
+      <w:proofErr w:type="spellEnd"/>
+      <w:r>
+        <w:t xml:space="preserve"> intent(</w:t>
       </w:r>
       <w:hyperlink r:id="rId16" w:history="1">
         <w:r>
@@ -957,7 +1340,31 @@
     </w:p>
     <w:p>
       <w:r>
-        <w:t>                $paymentIntent = PaymentIntent::create([</w:t>
+        <w:t>                $</w:t>
+      </w:r>
+      <w:proofErr w:type="spellStart"/>
+      <w:r>
+        <w:t>paymentIntent</w:t>
+      </w:r>
+      <w:proofErr w:type="spellEnd"/>
+      <w:r>
+        <w:t xml:space="preserve"> = </w:t>
+      </w:r>
+      <w:proofErr w:type="spellStart"/>
+      <w:r>
+        <w:t>PaymentIntent</w:t>
+      </w:r>
+      <w:proofErr w:type="spellEnd"/>
+      <w:r>
+        <w:t>::</w:t>
+      </w:r>
+      <w:proofErr w:type="spellStart"/>
+      <w:r>
+        <w:t>create</w:t>
+      </w:r>
+      <w:proofErr w:type="spellEnd"/>
+      <w:r>
+        <w:t>([</w:t>
       </w:r>
     </w:p>
     <w:p>
@@ -974,22 +1381,62 @@
     </w:p>
     <w:p>
       <w:r>
-        <w:t>                    'confirmation_method' =&gt; 'manual',</w:t>
-      </w:r>
-    </w:p>
-    <w:p>
-      <w:r>
-        <w:t>                    'confirm' =&gt; true,</w:t>
-      </w:r>
-    </w:p>
-    <w:p>
-      <w:r>
-        <w:t>                    'use_stripe_sdk' =&gt; true,</w:t>
-      </w:r>
-    </w:p>
-    <w:p>
-      <w:r>
-        <w:t>                    'payment_method_types' =&gt; ['card'],</w:t>
+        <w:t>                    '</w:t>
+      </w:r>
+      <w:proofErr w:type="spellStart"/>
+      <w:r>
+        <w:t>confirmation_method</w:t>
+      </w:r>
+      <w:proofErr w:type="spellEnd"/>
+      <w:r>
+        <w:t>' =&gt; 'manual',</w:t>
+      </w:r>
+    </w:p>
+    <w:p>
+      <w:r>
+        <w:t>                    '</w:t>
+      </w:r>
+      <w:proofErr w:type="spellStart"/>
+      <w:r>
+        <w:t>confirm</w:t>
+      </w:r>
+      <w:proofErr w:type="spellEnd"/>
+      <w:r>
+        <w:t>' =&gt; true,</w:t>
+      </w:r>
+    </w:p>
+    <w:p>
+      <w:r>
+        <w:t>                    '</w:t>
+      </w:r>
+      <w:proofErr w:type="spellStart"/>
+      <w:r>
+        <w:t>use_stripe_sdk</w:t>
+      </w:r>
+      <w:proofErr w:type="spellEnd"/>
+      <w:r>
+        <w:t>' =&gt; true,</w:t>
+      </w:r>
+    </w:p>
+    <w:p>
+      <w:r>
+        <w:t>                    '</w:t>
+      </w:r>
+      <w:proofErr w:type="spellStart"/>
+      <w:r>
+        <w:t>payment_method_types</w:t>
+      </w:r>
+      <w:proofErr w:type="spellEnd"/>
+      <w:r>
+        <w:t>' =&gt; ['</w:t>
+      </w:r>
+      <w:proofErr w:type="spellStart"/>
+      <w:r>
+        <w:t>card</w:t>
+      </w:r>
+      <w:proofErr w:type="spellEnd"/>
+      <w:r>
+        <w:t>'],</w:t>
       </w:r>
     </w:p>
     <w:p>
@@ -1053,7 +1500,63 @@
         </w:numPr>
       </w:pPr>
       <w:r>
-        <w:t>En la parte de reembolso global se considera que las solicitudes de reembolso usarán números de cuenta bancaria tipo SEPA y estas son peticiones que Stripe resuelve asíncronamente, el api de Stripe devuelve como status=processing y unos segunos o minutos después Stripe actualiza su dashboard con el estado concreto. Es por esto por lo que nuestro frontal considera una transferencia exitosa al status processing.</w:t>
+        <w:t xml:space="preserve">En la parte de reembolso global se considera que las solicitudes de reembolso usarán números de cuenta bancaria tipo SEPA y estas son peticiones que </w:t>
+      </w:r>
+      <w:proofErr w:type="spellStart"/>
+      <w:r>
+        <w:t>Stripe</w:t>
+      </w:r>
+      <w:proofErr w:type="spellEnd"/>
+      <w:r>
+        <w:t xml:space="preserve"> resuelve asíncronamente, el api de </w:t>
+      </w:r>
+      <w:proofErr w:type="spellStart"/>
+      <w:r>
+        <w:t>Stripe</w:t>
+      </w:r>
+      <w:proofErr w:type="spellEnd"/>
+      <w:r>
+        <w:t xml:space="preserve"> devuelve como status=</w:t>
+      </w:r>
+      <w:proofErr w:type="spellStart"/>
+      <w:r>
+        <w:t>processing</w:t>
+      </w:r>
+      <w:proofErr w:type="spellEnd"/>
+      <w:r>
+        <w:t xml:space="preserve"> y unos </w:t>
+      </w:r>
+      <w:proofErr w:type="spellStart"/>
+      <w:r>
+        <w:t>segunos</w:t>
+      </w:r>
+      <w:proofErr w:type="spellEnd"/>
+      <w:r>
+        <w:t xml:space="preserve"> o minutos después </w:t>
+      </w:r>
+      <w:proofErr w:type="spellStart"/>
+      <w:r>
+        <w:t>Stripe</w:t>
+      </w:r>
+      <w:proofErr w:type="spellEnd"/>
+      <w:r>
+        <w:t xml:space="preserve"> actualiza su </w:t>
+      </w:r>
+      <w:proofErr w:type="spellStart"/>
+      <w:r>
+        <w:t>dashboard</w:t>
+      </w:r>
+      <w:proofErr w:type="spellEnd"/>
+      <w:r>
+        <w:t xml:space="preserve"> con el estado concreto. Es por esto por lo que nuestro frontal considera una transferencia exitosa al status </w:t>
+      </w:r>
+      <w:proofErr w:type="spellStart"/>
+      <w:r>
+        <w:t>processing</w:t>
+      </w:r>
+      <w:proofErr w:type="spellEnd"/>
+      <w:r>
+        <w:t>.</w:t>
       </w:r>
     </w:p>
     <w:p>
@@ -1202,13 +1705,74 @@
         </w:numPr>
       </w:pPr>
       <w:r>
-        <w:t>Otro punto…</w:t>
+        <w:t xml:space="preserve">Corregido el error que provocaba que en el historial de transacciones no se mostrara el motivo de la disputa correctamente. El </w:t>
+      </w:r>
+      <w:proofErr w:type="spellStart"/>
+      <w:r>
+        <w:t>webhook</w:t>
+      </w:r>
+      <w:proofErr w:type="spellEnd"/>
+      <w:r>
+        <w:t xml:space="preserve"> actualiza el campo correspondiente en la BD cuando se crea la disputa.</w:t>
+      </w:r>
+      <w:r>
+        <w:rPr>
+          <w:noProof/>
+        </w:rPr>
+        <w:drawing>
+          <wp:inline distT="0" distB="0" distL="0" distR="0" wp14:anchorId="28F08847" wp14:editId="69FF826B">
+            <wp:extent cx="5387340" cy="2651760"/>
+            <wp:effectExtent l="0" t="0" r="3810" b="0"/>
+            <wp:docPr id="1106772872" name="Imagen 1"/>
+            <wp:cNvGraphicFramePr>
+              <a:graphicFrameLocks xmlns:a="http://schemas.openxmlformats.org/drawingml/2006/main" noChangeAspect="1"/>
+            </wp:cNvGraphicFramePr>
+            <a:graphic xmlns:a="http://schemas.openxmlformats.org/drawingml/2006/main">
+              <a:graphicData uri="http://schemas.openxmlformats.org/drawingml/2006/picture">
+                <pic:pic xmlns:pic="http://schemas.openxmlformats.org/drawingml/2006/picture">
+                  <pic:nvPicPr>
+                    <pic:cNvPr id="0" name="Picture 1"/>
+                    <pic:cNvPicPr>
+                      <a:picLocks noChangeAspect="1" noChangeArrowheads="1"/>
+                    </pic:cNvPicPr>
+                  </pic:nvPicPr>
+                  <pic:blipFill>
+                    <a:blip r:embed="rId20" cstate="print">
+                      <a:extLst>
+                        <a:ext uri="{28A0092B-C50C-407E-A947-70E740481C1C}">
+                          <a14:useLocalDpi xmlns:a14="http://schemas.microsoft.com/office/drawing/2010/main" val="0"/>
+                        </a:ext>
+                      </a:extLst>
+                    </a:blip>
+                    <a:srcRect/>
+                    <a:stretch>
+                      <a:fillRect/>
+                    </a:stretch>
+                  </pic:blipFill>
+                  <pic:spPr bwMode="auto">
+                    <a:xfrm>
+                      <a:off x="0" y="0"/>
+                      <a:ext cx="5387340" cy="2651760"/>
+                    </a:xfrm>
+                    <a:prstGeom prst="rect">
+                      <a:avLst/>
+                    </a:prstGeom>
+                    <a:noFill/>
+                    <a:ln>
+                      <a:noFill/>
+                    </a:ln>
+                  </pic:spPr>
+                </pic:pic>
+              </a:graphicData>
+            </a:graphic>
+          </wp:inline>
+        </w:drawing>
       </w:r>
     </w:p>
     <w:p/>
     <w:sectPr>
-      <w:headerReference w:type="default" r:id="rId20"/>
-      <w:footerReference w:type="default" r:id="rId21"/>
+      <w:headerReference w:type="default" r:id="rId21"/>
+      <w:footerReference w:type="default" r:id="rId22"/>
       <w:pgSz w:w="11906" w:h="16838"/>
       <w:pgMar w:top="1417" w:right="1701" w:bottom="1417" w:left="1701" w:header="454" w:footer="454" w:gutter="0"/>
       <w:cols w:space="708"/>

</xml_diff>